<commit_message>
Radar interface spec v1.1 added
</commit_message>
<xml_diff>
--- a/Docs/Radar unit interface specification.docx
+++ b/Docs/Radar unit interface specification.docx
@@ -1,10 +1,10 @@
 
 <file path=word/document.xml><?xml version="1.0" encoding="utf-8"?>
-<w:document xmlns:ve="http://schemas.openxmlformats.org/markup-compatibility/2006" xmlns:o="urn:schemas-microsoft-com:office:office" xmlns:r="http://schemas.openxmlformats.org/officeDocument/2006/relationships" xmlns:m="http://schemas.openxmlformats.org/officeDocument/2006/math" xmlns:v="urn:schemas-microsoft-com:vml" xmlns:wp="http://schemas.openxmlformats.org/drawingml/2006/wordprocessingDrawing" xmlns:w10="urn:schemas-microsoft-com:office:word" xmlns:w="http://schemas.openxmlformats.org/wordprocessingml/2006/main" xmlns:wne="http://schemas.microsoft.com/office/word/2006/wordml">
+<w:document xmlns:wpc="http://schemas.microsoft.com/office/word/2010/wordprocessingCanvas" xmlns:mc="http://schemas.openxmlformats.org/markup-compatibility/2006" xmlns:o="urn:schemas-microsoft-com:office:office" xmlns:r="http://schemas.openxmlformats.org/officeDocument/2006/relationships" xmlns:m="http://schemas.openxmlformats.org/officeDocument/2006/math" xmlns:v="urn:schemas-microsoft-com:vml" xmlns:wp14="http://schemas.microsoft.com/office/word/2010/wordprocessingDrawing" xmlns:wp="http://schemas.openxmlformats.org/drawingml/2006/wordprocessingDrawing" xmlns:w10="urn:schemas-microsoft-com:office:word" xmlns:w="http://schemas.openxmlformats.org/wordprocessingml/2006/main" xmlns:w14="http://schemas.microsoft.com/office/word/2010/wordml" xmlns:w15="http://schemas.microsoft.com/office/word/2012/wordml" xmlns:wpg="http://schemas.microsoft.com/office/word/2010/wordprocessingGroup" xmlns:wpi="http://schemas.microsoft.com/office/word/2010/wordprocessingInk" xmlns:wne="http://schemas.microsoft.com/office/word/2006/wordml" xmlns:wps="http://schemas.microsoft.com/office/word/2010/wordprocessingShape" mc:Ignorable="w14 w15 wp14">
   <w:body>
     <w:p>
       <w:pPr>
-        <w:pStyle w:val="Cm"/>
+        <w:pStyle w:val="Title"/>
         <w:spacing w:before="600"/>
         <w:jc w:val="center"/>
         <w:rPr>
@@ -26,7 +26,7 @@
     </w:p>
     <w:p>
       <w:pPr>
-        <w:pStyle w:val="Alcm"/>
+        <w:pStyle w:val="Subtitle"/>
         <w:spacing w:before="240"/>
         <w:jc w:val="center"/>
         <w:rPr>
@@ -44,7 +44,7 @@
     </w:p>
     <w:p>
       <w:pPr>
-        <w:pStyle w:val="Cmsor1"/>
+        <w:pStyle w:val="Heading1"/>
         <w:numPr>
           <w:ilvl w:val="0"/>
           <w:numId w:val="5"/>
@@ -62,9 +62,9 @@
     </w:p>
     <w:tbl>
       <w:tblPr>
-        <w:tblStyle w:val="Rcsostblzat"/>
+        <w:tblStyle w:val="TableGrid"/>
         <w:tblW w:w="0" w:type="auto"/>
-        <w:tblLook w:val="04A0"/>
+        <w:tblLook w:val="04A0" w:firstRow="1" w:lastRow="0" w:firstColumn="1" w:lastColumn="0" w:noHBand="0" w:noVBand="1"/>
       </w:tblPr>
       <w:tblGrid>
         <w:gridCol w:w="1413"/>
@@ -210,6 +210,62 @@
           </w:p>
         </w:tc>
       </w:tr>
+      <w:tr>
+        <w:tc>
+          <w:tcPr>
+            <w:tcW w:w="1413" w:type="dxa"/>
+          </w:tcPr>
+          <w:p>
+            <w:pPr>
+              <w:rPr>
+                <w:lang w:val="en-US"/>
+              </w:rPr>
+            </w:pPr>
+            <w:r>
+              <w:rPr>
+                <w:lang w:val="en-US"/>
+              </w:rPr>
+              <w:t>2015.10.07</w:t>
+            </w:r>
+          </w:p>
+        </w:tc>
+        <w:tc>
+          <w:tcPr>
+            <w:tcW w:w="1559" w:type="dxa"/>
+          </w:tcPr>
+          <w:p>
+            <w:pPr>
+              <w:rPr>
+                <w:lang w:val="en-US"/>
+              </w:rPr>
+            </w:pPr>
+            <w:r>
+              <w:rPr>
+                <w:lang w:val="en-US"/>
+              </w:rPr>
+              <w:t>1.1</w:t>
+            </w:r>
+          </w:p>
+        </w:tc>
+        <w:tc>
+          <w:tcPr>
+            <w:tcW w:w="6090" w:type="dxa"/>
+          </w:tcPr>
+          <w:p>
+            <w:pPr>
+              <w:rPr>
+                <w:lang w:val="en-US"/>
+              </w:rPr>
+            </w:pPr>
+            <w:r>
+              <w:rPr>
+                <w:lang w:val="en-US"/>
+              </w:rPr>
+              <w:t>Data type and range review</w:t>
+            </w:r>
+          </w:p>
+        </w:tc>
+      </w:tr>
     </w:tbl>
     <w:p>
       <w:pPr>
@@ -220,7 +276,7 @@
     </w:p>
     <w:p>
       <w:pPr>
-        <w:pStyle w:val="Cmsor1"/>
+        <w:pStyle w:val="Heading1"/>
         <w:numPr>
           <w:ilvl w:val="0"/>
           <w:numId w:val="5"/>
@@ -238,7 +294,7 @@
     </w:p>
     <w:p>
       <w:pPr>
-        <w:pStyle w:val="Cmsor2"/>
+        <w:pStyle w:val="Heading2"/>
         <w:numPr>
           <w:ilvl w:val="1"/>
           <w:numId w:val="5"/>
@@ -254,14 +310,12 @@
         </w:rPr>
         <w:t xml:space="preserve">Method name:  </w:t>
       </w:r>
-      <w:proofErr w:type="spellStart"/>
       <w:r>
         <w:rPr>
           <w:lang w:val="en-US"/>
         </w:rPr>
         <w:t>GetObjcetsByTriangle</w:t>
       </w:r>
-      <w:proofErr w:type="spellEnd"/>
     </w:p>
     <w:p>
       <w:pPr>
@@ -278,9 +332,9 @@
     </w:p>
     <w:tbl>
       <w:tblPr>
-        <w:tblStyle w:val="Rcsostblzat"/>
+        <w:tblStyle w:val="TableGrid"/>
         <w:tblW w:w="9062" w:type="dxa"/>
-        <w:tblLook w:val="04A0"/>
+        <w:tblLook w:val="04A0" w:firstRow="1" w:lastRow="0" w:firstColumn="1" w:lastColumn="0" w:noHBand="0" w:noVBand="1"/>
       </w:tblPr>
       <w:tblGrid>
         <w:gridCol w:w="2473"/>
@@ -391,14 +445,12 @@
                 <w:lang w:val="en-US"/>
               </w:rPr>
             </w:pPr>
-            <w:proofErr w:type="spellStart"/>
             <w:r>
               <w:rPr>
                 <w:lang w:val="en-US"/>
               </w:rPr>
               <w:t>PositionA</w:t>
             </w:r>
-            <w:proofErr w:type="spellEnd"/>
           </w:p>
         </w:tc>
         <w:tc>
@@ -415,7 +467,7 @@
               <w:rPr>
                 <w:lang w:val="en-US"/>
               </w:rPr>
-              <w:t>Array of Integer</w:t>
+              <w:t>Pair&lt;Integer,Integer&gt;</w:t>
             </w:r>
           </w:p>
         </w:tc>
@@ -433,7 +485,7 @@
               <w:rPr>
                 <w:lang w:val="en-US"/>
               </w:rPr>
-              <w:t>2</w:t>
+              <w:t>-</w:t>
             </w:r>
           </w:p>
         </w:tc>
@@ -451,7 +503,7 @@
               <w:rPr>
                 <w:lang w:val="en-US"/>
               </w:rPr>
-              <w:t>[0] := x; [1] := y</w:t>
+              <w:t>K:= x; V:=y</w:t>
             </w:r>
           </w:p>
         </w:tc>
@@ -470,14 +522,12 @@
                 <w:lang w:val="en-US"/>
               </w:rPr>
             </w:pPr>
-            <w:proofErr w:type="spellStart"/>
             <w:r>
               <w:rPr>
                 <w:lang w:val="en-US"/>
               </w:rPr>
               <w:t>PositionB</w:t>
             </w:r>
-            <w:proofErr w:type="spellEnd"/>
           </w:p>
         </w:tc>
         <w:tc>
@@ -494,7 +544,7 @@
               <w:rPr>
                 <w:lang w:val="en-US"/>
               </w:rPr>
-              <w:t>Array of Integer</w:t>
+              <w:t>Pair&lt;Integer,Integer&gt;</w:t>
             </w:r>
           </w:p>
         </w:tc>
@@ -512,7 +562,7 @@
               <w:rPr>
                 <w:lang w:val="en-US"/>
               </w:rPr>
-              <w:t>2</w:t>
+              <w:t>-</w:t>
             </w:r>
           </w:p>
         </w:tc>
@@ -530,7 +580,7 @@
               <w:rPr>
                 <w:lang w:val="en-US"/>
               </w:rPr>
-              <w:t>[0] := x; [1] := y</w:t>
+              <w:t>K:= x; V:=y</w:t>
             </w:r>
           </w:p>
         </w:tc>
@@ -549,14 +599,12 @@
                 <w:lang w:val="en-US"/>
               </w:rPr>
             </w:pPr>
-            <w:proofErr w:type="spellStart"/>
             <w:r>
               <w:rPr>
                 <w:lang w:val="en-US"/>
               </w:rPr>
               <w:t>PositionC</w:t>
             </w:r>
-            <w:proofErr w:type="spellEnd"/>
           </w:p>
         </w:tc>
         <w:tc>
@@ -573,7 +621,7 @@
               <w:rPr>
                 <w:lang w:val="en-US"/>
               </w:rPr>
-              <w:t>Array of Integer</w:t>
+              <w:t>Pair&lt;Integer,Integer&gt;</w:t>
             </w:r>
           </w:p>
         </w:tc>
@@ -591,7 +639,7 @@
               <w:rPr>
                 <w:lang w:val="en-US"/>
               </w:rPr>
-              <w:t>2</w:t>
+              <w:t>-</w:t>
             </w:r>
           </w:p>
         </w:tc>
@@ -609,7 +657,7 @@
               <w:rPr>
                 <w:lang w:val="en-US"/>
               </w:rPr>
-              <w:t>[0] := x; [1] := y</w:t>
+              <w:t>K:= x; V:=y</w:t>
             </w:r>
           </w:p>
         </w:tc>
@@ -655,9 +703,9 @@
     </w:p>
     <w:tbl>
       <w:tblPr>
-        <w:tblStyle w:val="Rcsostblzat"/>
+        <w:tblStyle w:val="TableGrid"/>
         <w:tblW w:w="9062" w:type="dxa"/>
-        <w:tblLook w:val="04A0"/>
+        <w:tblLook w:val="04A0" w:firstRow="1" w:lastRow="0" w:firstColumn="1" w:lastColumn="0" w:noHBand="0" w:noVBand="1"/>
       </w:tblPr>
       <w:tblGrid>
         <w:gridCol w:w="2470"/>
@@ -786,14 +834,12 @@
                 <w:lang w:val="en-US"/>
               </w:rPr>
             </w:pPr>
-            <w:proofErr w:type="spellStart"/>
             <w:r>
               <w:rPr>
                 <w:lang w:val="en-US"/>
               </w:rPr>
               <w:t>int</w:t>
             </w:r>
-            <w:proofErr w:type="spellEnd"/>
           </w:p>
         </w:tc>
         <w:tc>
@@ -847,14 +893,12 @@
                 <w:lang w:val="en-US"/>
               </w:rPr>
             </w:pPr>
-            <w:proofErr w:type="spellStart"/>
-            <w:r>
-              <w:rPr>
-                <w:lang w:val="en-US"/>
-              </w:rPr>
-              <w:t>PositionA</w:t>
-            </w:r>
-            <w:proofErr w:type="spellEnd"/>
+            <w:r>
+              <w:rPr>
+                <w:lang w:val="en-US"/>
+              </w:rPr>
+              <w:t>PositionX</w:t>
+            </w:r>
           </w:p>
         </w:tc>
         <w:tc>
@@ -871,7 +915,7 @@
               <w:rPr>
                 <w:lang w:val="en-US"/>
               </w:rPr>
-              <w:t>Array of Integer</w:t>
+              <w:t>Pair&lt;Integer,Integer&gt;</w:t>
             </w:r>
           </w:p>
         </w:tc>
@@ -889,7 +933,7 @@
               <w:rPr>
                 <w:lang w:val="en-US"/>
               </w:rPr>
-              <w:t>2</w:t>
+              <w:t>-</w:t>
             </w:r>
           </w:p>
         </w:tc>
@@ -907,7 +951,7 @@
               <w:rPr>
                 <w:lang w:val="en-US"/>
               </w:rPr>
-              <w:t>[0] := x; [1] := y</w:t>
+              <w:t>K:= x; V:=y</w:t>
             </w:r>
           </w:p>
         </w:tc>
@@ -926,14 +970,12 @@
                 <w:lang w:val="en-US"/>
               </w:rPr>
             </w:pPr>
-            <w:proofErr w:type="spellStart"/>
-            <w:r>
-              <w:rPr>
-                <w:lang w:val="en-US"/>
-              </w:rPr>
-              <w:t>PositionB</w:t>
-            </w:r>
-            <w:proofErr w:type="spellEnd"/>
+            <w:r>
+              <w:rPr>
+                <w:lang w:val="en-US"/>
+              </w:rPr>
+              <w:t>PositionY</w:t>
+            </w:r>
           </w:p>
         </w:tc>
         <w:tc>
@@ -950,7 +992,7 @@
               <w:rPr>
                 <w:lang w:val="en-US"/>
               </w:rPr>
-              <w:t>Array of Integer</w:t>
+              <w:t>Pair&lt;Integer,Integer&gt;</w:t>
             </w:r>
           </w:p>
         </w:tc>
@@ -968,7 +1010,7 @@
               <w:rPr>
                 <w:lang w:val="en-US"/>
               </w:rPr>
-              <w:t>2</w:t>
+              <w:t>-</w:t>
             </w:r>
           </w:p>
         </w:tc>
@@ -986,7 +1028,7 @@
               <w:rPr>
                 <w:lang w:val="en-US"/>
               </w:rPr>
-              <w:t>[0] := x; [1] := y</w:t>
+              <w:t>K:= x; V:=y</w:t>
             </w:r>
           </w:p>
         </w:tc>
@@ -1005,14 +1047,12 @@
                 <w:lang w:val="en-US"/>
               </w:rPr>
             </w:pPr>
-            <w:proofErr w:type="spellStart"/>
-            <w:r>
-              <w:rPr>
-                <w:lang w:val="en-US"/>
-              </w:rPr>
-              <w:t>PositionC</w:t>
-            </w:r>
-            <w:proofErr w:type="spellEnd"/>
+            <w:r>
+              <w:rPr>
+                <w:lang w:val="en-US"/>
+              </w:rPr>
+              <w:t>ObjectType</w:t>
+            </w:r>
           </w:p>
         </w:tc>
         <w:tc>
@@ -1029,89 +1069,8 @@
               <w:rPr>
                 <w:lang w:val="en-US"/>
               </w:rPr>
-              <w:t>Array of Integer</w:t>
-            </w:r>
-          </w:p>
-        </w:tc>
-        <w:tc>
-          <w:tcPr>
-            <w:tcW w:w="1278" w:type="dxa"/>
-          </w:tcPr>
-          <w:p>
-            <w:pPr>
-              <w:rPr>
-                <w:lang w:val="en-US"/>
-              </w:rPr>
-            </w:pPr>
-            <w:r>
-              <w:rPr>
-                <w:lang w:val="en-US"/>
-              </w:rPr>
-              <w:t>2</w:t>
-            </w:r>
-          </w:p>
-        </w:tc>
-        <w:tc>
-          <w:tcPr>
-            <w:tcW w:w="3113" w:type="dxa"/>
-          </w:tcPr>
-          <w:p>
-            <w:pPr>
-              <w:rPr>
-                <w:lang w:val="en-US"/>
-              </w:rPr>
-            </w:pPr>
-            <w:r>
-              <w:rPr>
-                <w:lang w:val="en-US"/>
-              </w:rPr>
-              <w:t>[0] := x; [1] := y</w:t>
-            </w:r>
-          </w:p>
-        </w:tc>
-      </w:tr>
-      <w:tr>
-        <w:trPr>
-          <w:trHeight w:val="358"/>
-        </w:trPr>
-        <w:tc>
-          <w:tcPr>
-            <w:tcW w:w="2470" w:type="dxa"/>
-          </w:tcPr>
-          <w:p>
-            <w:pPr>
-              <w:rPr>
-                <w:lang w:val="en-US"/>
-              </w:rPr>
-            </w:pPr>
-            <w:proofErr w:type="spellStart"/>
-            <w:r>
-              <w:rPr>
-                <w:lang w:val="en-US"/>
-              </w:rPr>
-              <w:t>ObjectType</w:t>
-            </w:r>
-            <w:proofErr w:type="spellEnd"/>
-          </w:p>
-        </w:tc>
-        <w:tc>
-          <w:tcPr>
-            <w:tcW w:w="2201" w:type="dxa"/>
-          </w:tcPr>
-          <w:p>
-            <w:pPr>
-              <w:rPr>
-                <w:lang w:val="en-US"/>
-              </w:rPr>
-            </w:pPr>
-            <w:proofErr w:type="spellStart"/>
-            <w:r>
-              <w:rPr>
-                <w:lang w:val="en-US"/>
-              </w:rPr>
               <w:t>int</w:t>
             </w:r>
-            <w:proofErr w:type="spellEnd"/>
           </w:p>
         </w:tc>
         <w:tc>
@@ -1157,7 +1116,7 @@
             <w:hyperlink w:anchor="_ObjectType_values:" w:history="1">
               <w:r>
                 <w:rPr>
-                  <w:rStyle w:val="Hiperhivatkozs"/>
+                  <w:rStyle w:val="Hyperlink"/>
                   <w:lang w:val="en-US"/>
                 </w:rPr>
                 <w:t>5</w:t>
@@ -1172,81 +1131,6 @@
           </w:p>
         </w:tc>
       </w:tr>
-      <w:tr>
-        <w:trPr>
-          <w:trHeight w:val="358"/>
-        </w:trPr>
-        <w:tc>
-          <w:tcPr>
-            <w:tcW w:w="2470" w:type="dxa"/>
-          </w:tcPr>
-          <w:p>
-            <w:pPr>
-              <w:rPr>
-                <w:lang w:val="en-US"/>
-              </w:rPr>
-            </w:pPr>
-            <w:proofErr w:type="spellStart"/>
-            <w:r>
-              <w:rPr>
-                <w:lang w:val="en-US"/>
-              </w:rPr>
-              <w:t>RelativeSpeed</w:t>
-            </w:r>
-            <w:proofErr w:type="spellEnd"/>
-          </w:p>
-        </w:tc>
-        <w:tc>
-          <w:tcPr>
-            <w:tcW w:w="2201" w:type="dxa"/>
-          </w:tcPr>
-          <w:p>
-            <w:pPr>
-              <w:rPr>
-                <w:lang w:val="en-US"/>
-              </w:rPr>
-            </w:pPr>
-            <w:proofErr w:type="spellStart"/>
-            <w:r>
-              <w:rPr>
-                <w:lang w:val="en-US"/>
-              </w:rPr>
-              <w:t>int</w:t>
-            </w:r>
-            <w:proofErr w:type="spellEnd"/>
-          </w:p>
-        </w:tc>
-        <w:tc>
-          <w:tcPr>
-            <w:tcW w:w="1278" w:type="dxa"/>
-          </w:tcPr>
-          <w:p>
-            <w:pPr>
-              <w:rPr>
-                <w:lang w:val="en-US"/>
-              </w:rPr>
-            </w:pPr>
-            <w:r>
-              <w:rPr>
-                <w:lang w:val="en-US"/>
-              </w:rPr>
-              <w:t>0-150</w:t>
-            </w:r>
-          </w:p>
-        </w:tc>
-        <w:tc>
-          <w:tcPr>
-            <w:tcW w:w="3113" w:type="dxa"/>
-          </w:tcPr>
-          <w:p>
-            <w:pPr>
-              <w:rPr>
-                <w:lang w:val="en-US"/>
-              </w:rPr>
-            </w:pPr>
-          </w:p>
-        </w:tc>
-      </w:tr>
     </w:tbl>
     <w:p>
       <w:pPr>
@@ -1296,7 +1180,7 @@
     </w:p>
     <w:p>
       <w:pPr>
-        <w:pStyle w:val="Cmsor2"/>
+        <w:pStyle w:val="Heading2"/>
         <w:numPr>
           <w:ilvl w:val="1"/>
           <w:numId w:val="5"/>
@@ -1310,16 +1194,22 @@
         <w:rPr>
           <w:lang w:val="en-US"/>
         </w:rPr>
-        <w:t xml:space="preserve">Method name:  </w:t>
+        <w:t>Method name:  Get</w:t>
       </w:r>
-      <w:proofErr w:type="spellStart"/>
       <w:r>
         <w:rPr>
           <w:lang w:val="en-US"/>
         </w:rPr>
-        <w:t>GetCarPosition</w:t>
+        <w:t>Own</w:t>
       </w:r>
-      <w:proofErr w:type="spellEnd"/>
+      <w:bookmarkStart w:id="0" w:name="_GoBack"/>
+      <w:bookmarkEnd w:id="0"/>
+      <w:r>
+        <w:rPr>
+          <w:lang w:val="en-US"/>
+        </w:rPr>
+        <w:t>CarPosition</w:t>
+      </w:r>
     </w:p>
     <w:p>
       <w:pPr>
@@ -1331,14 +1221,14 @@
         <w:rPr>
           <w:lang w:val="en-US"/>
         </w:rPr>
-        <w:t xml:space="preserve">Return set (List of): </w:t>
+        <w:t xml:space="preserve">Return: </w:t>
       </w:r>
     </w:p>
     <w:tbl>
       <w:tblPr>
-        <w:tblStyle w:val="Rcsostblzat"/>
+        <w:tblStyle w:val="TableGrid"/>
         <w:tblW w:w="9062" w:type="dxa"/>
-        <w:tblLook w:val="04A0"/>
+        <w:tblLook w:val="04A0" w:firstRow="1" w:lastRow="0" w:firstColumn="1" w:lastColumn="0" w:noHBand="0" w:noVBand="1"/>
       </w:tblPr>
       <w:tblGrid>
         <w:gridCol w:w="2470"/>
@@ -1449,14 +1339,12 @@
                 <w:lang w:val="en-US"/>
               </w:rPr>
             </w:pPr>
-            <w:proofErr w:type="spellStart"/>
             <w:r>
               <w:rPr>
                 <w:lang w:val="en-US"/>
               </w:rPr>
               <w:t>CarPosition</w:t>
             </w:r>
-            <w:proofErr w:type="spellEnd"/>
           </w:p>
         </w:tc>
         <w:tc>
@@ -1473,7 +1361,7 @@
               <w:rPr>
                 <w:lang w:val="en-US"/>
               </w:rPr>
-              <w:t>Array of Integer</w:t>
+              <w:t>Pair&lt;Integer,Integer&gt;</w:t>
             </w:r>
           </w:p>
         </w:tc>
@@ -1491,7 +1379,7 @@
               <w:rPr>
                 <w:lang w:val="en-US"/>
               </w:rPr>
-              <w:t>2</w:t>
+              <w:t>-</w:t>
             </w:r>
           </w:p>
         </w:tc>
@@ -1509,7 +1397,7 @@
               <w:rPr>
                 <w:lang w:val="en-US"/>
               </w:rPr>
-              <w:t>[0] := x; [1] := y</w:t>
+              <w:t>K:= x; V:=y</w:t>
             </w:r>
           </w:p>
         </w:tc>
@@ -1531,7 +1419,26 @@
     </w:p>
     <w:p>
       <w:pPr>
-        <w:pStyle w:val="Cmsor2"/>
+        <w:pStyle w:val="Heading1"/>
+        <w:numPr>
+          <w:ilvl w:val="0"/>
+          <w:numId w:val="5"/>
+        </w:numPr>
+        <w:rPr>
+          <w:lang w:val="en-US"/>
+        </w:rPr>
+      </w:pPr>
+      <w:r>
+        <w:rPr>
+          <w:lang w:val="en-US"/>
+        </w:rPr>
+        <w:lastRenderedPageBreak/>
+        <w:t>Radar-Bus requirements</w:t>
+      </w:r>
+    </w:p>
+    <w:p>
+      <w:pPr>
+        <w:pStyle w:val="Heading2"/>
         <w:numPr>
           <w:ilvl w:val="1"/>
           <w:numId w:val="5"/>
@@ -1545,17 +1452,8 @@
         <w:rPr>
           <w:lang w:val="en-US"/>
         </w:rPr>
-        <w:lastRenderedPageBreak/>
-        <w:t xml:space="preserve">Method name:  </w:t>
+        <w:t>Method name:  SetRadarDetectedObjects</w:t>
       </w:r>
-      <w:proofErr w:type="spellStart"/>
-      <w:r>
-        <w:rPr>
-          <w:lang w:val="en-US"/>
-        </w:rPr>
-        <w:t>GetDirection</w:t>
-      </w:r>
-      <w:proofErr w:type="spellEnd"/>
     </w:p>
     <w:p>
       <w:pPr>
@@ -1572,9 +1470,325 @@
     </w:p>
     <w:tbl>
       <w:tblPr>
-        <w:tblStyle w:val="Rcsostblzat"/>
+        <w:tblStyle w:val="TableGrid"/>
+        <w:tblW w:w="9067" w:type="dxa"/>
+        <w:tblLook w:val="04A0" w:firstRow="1" w:lastRow="0" w:firstColumn="1" w:lastColumn="0" w:noHBand="0" w:noVBand="1"/>
+      </w:tblPr>
+      <w:tblGrid>
+        <w:gridCol w:w="2470"/>
+        <w:gridCol w:w="2201"/>
+        <w:gridCol w:w="4396"/>
+      </w:tblGrid>
+      <w:tr>
+        <w:trPr>
+          <w:trHeight w:val="377"/>
+        </w:trPr>
+        <w:tc>
+          <w:tcPr>
+            <w:tcW w:w="2470" w:type="dxa"/>
+            <w:shd w:val="clear" w:color="auto" w:fill="7F7F7F" w:themeFill="text1" w:themeFillTint="80"/>
+          </w:tcPr>
+          <w:p>
+            <w:pPr>
+              <w:rPr>
+                <w:color w:val="FFFFFF" w:themeColor="background1"/>
+                <w:lang w:val="en-US"/>
+              </w:rPr>
+            </w:pPr>
+            <w:r>
+              <w:rPr>
+                <w:color w:val="FFFFFF" w:themeColor="background1"/>
+                <w:lang w:val="en-US"/>
+              </w:rPr>
+              <w:t>Property name</w:t>
+            </w:r>
+          </w:p>
+        </w:tc>
+        <w:tc>
+          <w:tcPr>
+            <w:tcW w:w="2201" w:type="dxa"/>
+            <w:shd w:val="clear" w:color="auto" w:fill="7F7F7F" w:themeFill="text1" w:themeFillTint="80"/>
+          </w:tcPr>
+          <w:p>
+            <w:pPr>
+              <w:rPr>
+                <w:color w:val="FFFFFF" w:themeColor="background1"/>
+                <w:lang w:val="en-US"/>
+              </w:rPr>
+            </w:pPr>
+            <w:r>
+              <w:rPr>
+                <w:color w:val="FFFFFF" w:themeColor="background1"/>
+                <w:lang w:val="en-US"/>
+              </w:rPr>
+              <w:t>Type</w:t>
+            </w:r>
+          </w:p>
+        </w:tc>
+        <w:tc>
+          <w:tcPr>
+            <w:tcW w:w="4396" w:type="dxa"/>
+            <w:shd w:val="clear" w:color="auto" w:fill="7F7F7F" w:themeFill="text1" w:themeFillTint="80"/>
+          </w:tcPr>
+          <w:p>
+            <w:pPr>
+              <w:rPr>
+                <w:color w:val="FFFFFF" w:themeColor="background1"/>
+                <w:lang w:val="en-US"/>
+              </w:rPr>
+            </w:pPr>
+            <w:r>
+              <w:rPr>
+                <w:color w:val="FFFFFF" w:themeColor="background1"/>
+                <w:lang w:val="en-US"/>
+              </w:rPr>
+              <w:t>Range</w:t>
+            </w:r>
+          </w:p>
+        </w:tc>
+      </w:tr>
+      <w:tr>
+        <w:trPr>
+          <w:trHeight w:val="358"/>
+        </w:trPr>
+        <w:tc>
+          <w:tcPr>
+            <w:tcW w:w="2470" w:type="dxa"/>
+          </w:tcPr>
+          <w:p>
+            <w:pPr>
+              <w:rPr>
+                <w:lang w:val="en-US"/>
+              </w:rPr>
+            </w:pPr>
+            <w:r>
+              <w:rPr>
+                <w:lang w:val="en-US"/>
+              </w:rPr>
+              <w:t>PositionX</w:t>
+            </w:r>
+          </w:p>
+        </w:tc>
+        <w:tc>
+          <w:tcPr>
+            <w:tcW w:w="2201" w:type="dxa"/>
+          </w:tcPr>
+          <w:p>
+            <w:pPr>
+              <w:rPr>
+                <w:lang w:val="en-US"/>
+              </w:rPr>
+            </w:pPr>
+            <w:r>
+              <w:rPr>
+                <w:lang w:val="en-US"/>
+              </w:rPr>
+              <w:t>Integer</w:t>
+            </w:r>
+          </w:p>
+        </w:tc>
+        <w:tc>
+          <w:tcPr>
+            <w:tcW w:w="4396" w:type="dxa"/>
+          </w:tcPr>
+          <w:p>
+            <w:pPr>
+              <w:rPr>
+                <w:lang w:val="en-US"/>
+              </w:rPr>
+            </w:pPr>
+            <w:r>
+              <w:rPr>
+                <w:lang w:val="en-US"/>
+              </w:rPr>
+              <w:t>Range of Integer</w:t>
+            </w:r>
+          </w:p>
+        </w:tc>
+      </w:tr>
+      <w:tr>
+        <w:trPr>
+          <w:trHeight w:val="358"/>
+        </w:trPr>
+        <w:tc>
+          <w:tcPr>
+            <w:tcW w:w="2470" w:type="dxa"/>
+          </w:tcPr>
+          <w:p>
+            <w:pPr>
+              <w:rPr>
+                <w:lang w:val="en-US"/>
+              </w:rPr>
+            </w:pPr>
+            <w:r>
+              <w:rPr>
+                <w:lang w:val="en-US"/>
+              </w:rPr>
+              <w:t>PositionY</w:t>
+            </w:r>
+          </w:p>
+        </w:tc>
+        <w:tc>
+          <w:tcPr>
+            <w:tcW w:w="2201" w:type="dxa"/>
+          </w:tcPr>
+          <w:p>
+            <w:pPr>
+              <w:rPr>
+                <w:lang w:val="en-US"/>
+              </w:rPr>
+            </w:pPr>
+            <w:r>
+              <w:rPr>
+                <w:lang w:val="en-US"/>
+              </w:rPr>
+              <w:t>Integer</w:t>
+            </w:r>
+          </w:p>
+        </w:tc>
+        <w:tc>
+          <w:tcPr>
+            <w:tcW w:w="4396" w:type="dxa"/>
+          </w:tcPr>
+          <w:p>
+            <w:pPr>
+              <w:rPr>
+                <w:lang w:val="en-US"/>
+              </w:rPr>
+            </w:pPr>
+            <w:r>
+              <w:rPr>
+                <w:lang w:val="en-US"/>
+              </w:rPr>
+              <w:t>Range of Integer</w:t>
+            </w:r>
+          </w:p>
+        </w:tc>
+      </w:tr>
+      <w:tr>
+        <w:trPr>
+          <w:trHeight w:val="358"/>
+        </w:trPr>
+        <w:tc>
+          <w:tcPr>
+            <w:tcW w:w="2470" w:type="dxa"/>
+          </w:tcPr>
+          <w:p>
+            <w:pPr>
+              <w:rPr>
+                <w:lang w:val="en-US"/>
+              </w:rPr>
+            </w:pPr>
+            <w:r>
+              <w:rPr>
+                <w:lang w:val="en-US"/>
+              </w:rPr>
+              <w:t>RelativeSpeed</w:t>
+            </w:r>
+          </w:p>
+        </w:tc>
+        <w:tc>
+          <w:tcPr>
+            <w:tcW w:w="2201" w:type="dxa"/>
+          </w:tcPr>
+          <w:p>
+            <w:pPr>
+              <w:rPr>
+                <w:lang w:val="en-US"/>
+              </w:rPr>
+            </w:pPr>
+            <w:r>
+              <w:rPr>
+                <w:lang w:val="en-US"/>
+              </w:rPr>
+              <w:t>Integer</w:t>
+            </w:r>
+          </w:p>
+        </w:tc>
+        <w:tc>
+          <w:tcPr>
+            <w:tcW w:w="4396" w:type="dxa"/>
+          </w:tcPr>
+          <w:p>
+            <w:pPr>
+              <w:rPr>
+                <w:lang w:val="en-US"/>
+              </w:rPr>
+            </w:pPr>
+            <w:r>
+              <w:rPr>
+                <w:lang w:val="en-US"/>
+              </w:rPr>
+              <w:t>-150 to 150</w:t>
+            </w:r>
+          </w:p>
+        </w:tc>
+      </w:tr>
+    </w:tbl>
+    <w:p>
+      <w:pPr>
+        <w:rPr>
+          <w:lang w:val="en-US"/>
+        </w:rPr>
+      </w:pPr>
+    </w:p>
+    <w:p>
+      <w:pPr>
+        <w:pStyle w:val="Heading1"/>
+        <w:numPr>
+          <w:ilvl w:val="0"/>
+          <w:numId w:val="5"/>
+        </w:numPr>
+        <w:rPr>
+          <w:lang w:val="en-US"/>
+        </w:rPr>
+      </w:pPr>
+      <w:r>
+        <w:rPr>
+          <w:lang w:val="en-US"/>
+        </w:rPr>
+        <w:t>Radar-Wheel requirements</w:t>
+      </w:r>
+    </w:p>
+    <w:p>
+      <w:pPr>
+        <w:pStyle w:val="Heading2"/>
+        <w:numPr>
+          <w:ilvl w:val="1"/>
+          <w:numId w:val="5"/>
+        </w:numPr>
+        <w:ind w:left="431" w:hanging="431"/>
+        <w:rPr>
+          <w:lang w:val="en-US"/>
+        </w:rPr>
+      </w:pPr>
+      <w:r>
+        <w:rPr>
+          <w:lang w:val="en-US"/>
+        </w:rPr>
+        <w:t>Method name:  GetCurrentSpeed</w:t>
+      </w:r>
+    </w:p>
+    <w:p>
+      <w:pPr>
+        <w:pStyle w:val="ListParagraph"/>
+        <w:ind w:left="360"/>
+        <w:rPr>
+          <w:lang w:val="en-US"/>
+        </w:rPr>
+      </w:pPr>
+      <w:r>
+        <w:rPr>
+          <w:lang w:val="en-US"/>
+        </w:rPr>
+        <w:t>Parameters:</w:t>
+      </w:r>
+    </w:p>
+    <w:tbl>
+      <w:tblPr>
+        <w:tblStyle w:val="TableGrid"/>
         <w:tblW w:w="9062" w:type="dxa"/>
-        <w:tblLook w:val="04A0"/>
+        <w:tblLook w:val="04A0" w:firstRow="1" w:lastRow="0" w:firstColumn="1" w:lastColumn="0" w:noHBand="0" w:noVBand="1"/>
       </w:tblPr>
       <w:tblGrid>
         <w:gridCol w:w="2473"/>
@@ -1685,14 +1899,12 @@
                 <w:lang w:val="en-US"/>
               </w:rPr>
             </w:pPr>
-            <w:proofErr w:type="spellStart"/>
-            <w:r>
-              <w:rPr>
-                <w:lang w:val="en-US"/>
-              </w:rPr>
-              <w:t>CarPosition</w:t>
-            </w:r>
-            <w:proofErr w:type="spellEnd"/>
+            <w:r>
+              <w:rPr>
+                <w:lang w:val="en-US"/>
+              </w:rPr>
+              <w:t>CarSpeed</w:t>
+            </w:r>
           </w:p>
         </w:tc>
         <w:tc>
@@ -1709,7 +1921,7 @@
               <w:rPr>
                 <w:lang w:val="en-US"/>
               </w:rPr>
-              <w:t>Array of Integer</w:t>
+              <w:t>Integer</w:t>
             </w:r>
           </w:p>
         </w:tc>
@@ -1727,7 +1939,7 @@
               <w:rPr>
                 <w:lang w:val="en-US"/>
               </w:rPr>
-              <w:t>2</w:t>
+              <w:t>0-150</w:t>
             </w:r>
           </w:p>
         </w:tc>
@@ -1745,86 +1957,7 @@
               <w:rPr>
                 <w:lang w:val="en-US"/>
               </w:rPr>
-              <w:t>[0] := x; [1] := y</w:t>
-            </w:r>
-          </w:p>
-        </w:tc>
-      </w:tr>
-      <w:tr>
-        <w:trPr>
-          <w:trHeight w:val="326"/>
-        </w:trPr>
-        <w:tc>
-          <w:tcPr>
-            <w:tcW w:w="2473" w:type="dxa"/>
-          </w:tcPr>
-          <w:p>
-            <w:pPr>
-              <w:rPr>
-                <w:lang w:val="en-US"/>
-              </w:rPr>
-            </w:pPr>
-            <w:proofErr w:type="spellStart"/>
-            <w:r>
-              <w:rPr>
-                <w:lang w:val="en-US"/>
-              </w:rPr>
-              <w:t>ObstaclePosition</w:t>
-            </w:r>
-            <w:proofErr w:type="spellEnd"/>
-          </w:p>
-        </w:tc>
-        <w:tc>
-          <w:tcPr>
-            <w:tcW w:w="2247" w:type="dxa"/>
-          </w:tcPr>
-          <w:p>
-            <w:pPr>
-              <w:rPr>
-                <w:lang w:val="en-US"/>
-              </w:rPr>
-            </w:pPr>
-            <w:r>
-              <w:rPr>
-                <w:lang w:val="en-US"/>
-              </w:rPr>
-              <w:t>Array of Integer</w:t>
-            </w:r>
-          </w:p>
-        </w:tc>
-        <w:tc>
-          <w:tcPr>
-            <w:tcW w:w="945" w:type="dxa"/>
-          </w:tcPr>
-          <w:p>
-            <w:pPr>
-              <w:rPr>
-                <w:lang w:val="en-US"/>
-              </w:rPr>
-            </w:pPr>
-            <w:r>
-              <w:rPr>
-                <w:lang w:val="en-US"/>
-              </w:rPr>
-              <w:t>2</w:t>
-            </w:r>
-          </w:p>
-        </w:tc>
-        <w:tc>
-          <w:tcPr>
-            <w:tcW w:w="3397" w:type="dxa"/>
-          </w:tcPr>
-          <w:p>
-            <w:pPr>
-              <w:rPr>
-                <w:lang w:val="en-US"/>
-              </w:rPr>
-            </w:pPr>
-            <w:r>
-              <w:rPr>
-                <w:lang w:val="en-US"/>
-              </w:rPr>
-              <w:t>[0] := x; [1] := y</w:t>
+              <w:t>Actual speed from wheels (km/h)</w:t>
             </w:r>
           </w:p>
         </w:tc>
@@ -1839,215 +1972,7 @@
     </w:p>
     <w:p>
       <w:pPr>
-        <w:rPr>
-          <w:lang w:val="en-US"/>
-        </w:rPr>
-      </w:pPr>
-      <w:r>
-        <w:rPr>
-          <w:lang w:val="en-US"/>
-        </w:rPr>
-        <w:t xml:space="preserve">Return set (List of): </w:t>
-      </w:r>
-    </w:p>
-    <w:tbl>
-      <w:tblPr>
-        <w:tblStyle w:val="Rcsostblzat"/>
-        <w:tblW w:w="9062" w:type="dxa"/>
-        <w:tblLook w:val="04A0"/>
-      </w:tblPr>
-      <w:tblGrid>
-        <w:gridCol w:w="2470"/>
-        <w:gridCol w:w="2201"/>
-        <w:gridCol w:w="1278"/>
-        <w:gridCol w:w="3113"/>
-      </w:tblGrid>
-      <w:tr>
-        <w:trPr>
-          <w:trHeight w:val="377"/>
-        </w:trPr>
-        <w:tc>
-          <w:tcPr>
-            <w:tcW w:w="2470" w:type="dxa"/>
-            <w:shd w:val="clear" w:color="auto" w:fill="7F7F7F" w:themeFill="text1" w:themeFillTint="80"/>
-          </w:tcPr>
-          <w:p>
-            <w:pPr>
-              <w:rPr>
-                <w:color w:val="FFFFFF" w:themeColor="background1"/>
-                <w:lang w:val="en-US"/>
-              </w:rPr>
-            </w:pPr>
-            <w:r>
-              <w:rPr>
-                <w:color w:val="FFFFFF" w:themeColor="background1"/>
-                <w:lang w:val="en-US"/>
-              </w:rPr>
-              <w:t>Property name</w:t>
-            </w:r>
-          </w:p>
-        </w:tc>
-        <w:tc>
-          <w:tcPr>
-            <w:tcW w:w="2201" w:type="dxa"/>
-            <w:shd w:val="clear" w:color="auto" w:fill="7F7F7F" w:themeFill="text1" w:themeFillTint="80"/>
-          </w:tcPr>
-          <w:p>
-            <w:pPr>
-              <w:rPr>
-                <w:color w:val="FFFFFF" w:themeColor="background1"/>
-                <w:lang w:val="en-US"/>
-              </w:rPr>
-            </w:pPr>
-            <w:r>
-              <w:rPr>
-                <w:color w:val="FFFFFF" w:themeColor="background1"/>
-                <w:lang w:val="en-US"/>
-              </w:rPr>
-              <w:t>Type</w:t>
-            </w:r>
-          </w:p>
-        </w:tc>
-        <w:tc>
-          <w:tcPr>
-            <w:tcW w:w="1278" w:type="dxa"/>
-            <w:shd w:val="clear" w:color="auto" w:fill="7F7F7F" w:themeFill="text1" w:themeFillTint="80"/>
-          </w:tcPr>
-          <w:p>
-            <w:pPr>
-              <w:rPr>
-                <w:color w:val="FFFFFF" w:themeColor="background1"/>
-                <w:lang w:val="en-US"/>
-              </w:rPr>
-            </w:pPr>
-            <w:r>
-              <w:rPr>
-                <w:color w:val="FFFFFF" w:themeColor="background1"/>
-                <w:lang w:val="en-US"/>
-              </w:rPr>
-              <w:t>Range</w:t>
-            </w:r>
-          </w:p>
-        </w:tc>
-        <w:tc>
-          <w:tcPr>
-            <w:tcW w:w="3113" w:type="dxa"/>
-            <w:shd w:val="clear" w:color="auto" w:fill="7F7F7F" w:themeFill="text1" w:themeFillTint="80"/>
-          </w:tcPr>
-          <w:p>
-            <w:pPr>
-              <w:rPr>
-                <w:color w:val="FFFFFF" w:themeColor="background1"/>
-                <w:lang w:val="en-US"/>
-              </w:rPr>
-            </w:pPr>
-            <w:r>
-              <w:rPr>
-                <w:color w:val="FFFFFF" w:themeColor="background1"/>
-                <w:lang w:val="en-US"/>
-              </w:rPr>
-              <w:t>Description</w:t>
-            </w:r>
-          </w:p>
-        </w:tc>
-      </w:tr>
-      <w:tr>
-        <w:trPr>
-          <w:trHeight w:val="358"/>
-        </w:trPr>
-        <w:tc>
-          <w:tcPr>
-            <w:tcW w:w="2470" w:type="dxa"/>
-          </w:tcPr>
-          <w:p>
-            <w:pPr>
-              <w:rPr>
-                <w:lang w:val="en-US"/>
-              </w:rPr>
-            </w:pPr>
-            <w:r>
-              <w:rPr>
-                <w:lang w:val="en-US"/>
-              </w:rPr>
-              <w:t>Direction</w:t>
-            </w:r>
-          </w:p>
-        </w:tc>
-        <w:tc>
-          <w:tcPr>
-            <w:tcW w:w="2201" w:type="dxa"/>
-          </w:tcPr>
-          <w:p>
-            <w:pPr>
-              <w:rPr>
-                <w:lang w:val="en-US"/>
-              </w:rPr>
-            </w:pPr>
-            <w:proofErr w:type="spellStart"/>
-            <w:r>
-              <w:rPr>
-                <w:lang w:val="en-US"/>
-              </w:rPr>
-              <w:t>Bool</w:t>
-            </w:r>
-            <w:proofErr w:type="spellEnd"/>
-          </w:p>
-        </w:tc>
-        <w:tc>
-          <w:tcPr>
-            <w:tcW w:w="1278" w:type="dxa"/>
-          </w:tcPr>
-          <w:p>
-            <w:pPr>
-              <w:rPr>
-                <w:lang w:val="en-US"/>
-              </w:rPr>
-            </w:pPr>
-            <w:r>
-              <w:rPr>
-                <w:lang w:val="en-US"/>
-              </w:rPr>
-              <w:t>0-1</w:t>
-            </w:r>
-          </w:p>
-        </w:tc>
-        <w:tc>
-          <w:tcPr>
-            <w:tcW w:w="3113" w:type="dxa"/>
-          </w:tcPr>
-          <w:p>
-            <w:pPr>
-              <w:rPr>
-                <w:lang w:val="en-US"/>
-              </w:rPr>
-            </w:pPr>
-            <w:r>
-              <w:rPr>
-                <w:lang w:val="en-US"/>
-              </w:rPr>
-              <w:t>0 - approach 1 - diverge</w:t>
-            </w:r>
-          </w:p>
-        </w:tc>
-      </w:tr>
-    </w:tbl>
-    <w:p>
-      <w:pPr>
-        <w:rPr>
-          <w:lang w:val="en-US"/>
-        </w:rPr>
-      </w:pPr>
-    </w:p>
-    <w:p>
-      <w:pPr>
-        <w:rPr>
-          <w:lang w:val="en-US"/>
-        </w:rPr>
-      </w:pPr>
-    </w:p>
-    <w:p>
-      <w:pPr>
-        <w:pStyle w:val="Cmsor1"/>
+        <w:pStyle w:val="Heading1"/>
         <w:numPr>
           <w:ilvl w:val="0"/>
           <w:numId w:val="5"/>
@@ -2056,538 +1981,13 @@
           <w:lang w:val="en-US"/>
         </w:rPr>
       </w:pPr>
-      <w:r>
-        <w:rPr>
-          <w:lang w:val="en-US"/>
-        </w:rPr>
-        <w:t>Radar-Bus requirements</w:t>
-      </w:r>
-    </w:p>
-    <w:p>
-      <w:pPr>
-        <w:pStyle w:val="Cmsor2"/>
-        <w:numPr>
-          <w:ilvl w:val="1"/>
-          <w:numId w:val="5"/>
-        </w:numPr>
-        <w:ind w:left="431" w:hanging="431"/>
-        <w:rPr>
-          <w:lang w:val="en-US"/>
-        </w:rPr>
-      </w:pPr>
-      <w:r>
-        <w:rPr>
-          <w:lang w:val="en-US"/>
-        </w:rPr>
-        <w:t xml:space="preserve">Method name:  </w:t>
-      </w:r>
-      <w:proofErr w:type="spellStart"/>
-      <w:r>
-        <w:rPr>
-          <w:lang w:val="en-US"/>
-        </w:rPr>
-        <w:t>SetRadarDetectedObjects</w:t>
-      </w:r>
-      <w:bookmarkStart w:id="0" w:name="_GoBack"/>
-      <w:bookmarkEnd w:id="0"/>
-      <w:proofErr w:type="spellEnd"/>
-    </w:p>
-    <w:p>
-      <w:pPr>
-        <w:rPr>
-          <w:lang w:val="en-US"/>
-        </w:rPr>
-      </w:pPr>
-      <w:r>
-        <w:rPr>
-          <w:lang w:val="en-US"/>
-        </w:rPr>
-        <w:t>Parameters:</w:t>
-      </w:r>
-    </w:p>
-    <w:tbl>
-      <w:tblPr>
-        <w:tblStyle w:val="Rcsostblzat"/>
-        <w:tblW w:w="9067" w:type="dxa"/>
-        <w:tblLook w:val="04A0"/>
-      </w:tblPr>
-      <w:tblGrid>
-        <w:gridCol w:w="2470"/>
-        <w:gridCol w:w="2201"/>
-        <w:gridCol w:w="4396"/>
-      </w:tblGrid>
-      <w:tr>
-        <w:trPr>
-          <w:trHeight w:val="377"/>
-        </w:trPr>
-        <w:tc>
-          <w:tcPr>
-            <w:tcW w:w="2470" w:type="dxa"/>
-            <w:shd w:val="clear" w:color="auto" w:fill="7F7F7F" w:themeFill="text1" w:themeFillTint="80"/>
-          </w:tcPr>
-          <w:p>
-            <w:pPr>
-              <w:rPr>
-                <w:color w:val="FFFFFF" w:themeColor="background1"/>
-                <w:lang w:val="en-US"/>
-              </w:rPr>
-            </w:pPr>
-            <w:r>
-              <w:rPr>
-                <w:color w:val="FFFFFF" w:themeColor="background1"/>
-                <w:lang w:val="en-US"/>
-              </w:rPr>
-              <w:t>Property name</w:t>
-            </w:r>
-          </w:p>
-        </w:tc>
-        <w:tc>
-          <w:tcPr>
-            <w:tcW w:w="2201" w:type="dxa"/>
-            <w:shd w:val="clear" w:color="auto" w:fill="7F7F7F" w:themeFill="text1" w:themeFillTint="80"/>
-          </w:tcPr>
-          <w:p>
-            <w:pPr>
-              <w:rPr>
-                <w:color w:val="FFFFFF" w:themeColor="background1"/>
-                <w:lang w:val="en-US"/>
-              </w:rPr>
-            </w:pPr>
-            <w:r>
-              <w:rPr>
-                <w:color w:val="FFFFFF" w:themeColor="background1"/>
-                <w:lang w:val="en-US"/>
-              </w:rPr>
-              <w:t>Type</w:t>
-            </w:r>
-          </w:p>
-        </w:tc>
-        <w:tc>
-          <w:tcPr>
-            <w:tcW w:w="4396" w:type="dxa"/>
-            <w:shd w:val="clear" w:color="auto" w:fill="7F7F7F" w:themeFill="text1" w:themeFillTint="80"/>
-          </w:tcPr>
-          <w:p>
-            <w:pPr>
-              <w:rPr>
-                <w:color w:val="FFFFFF" w:themeColor="background1"/>
-                <w:lang w:val="en-US"/>
-              </w:rPr>
-            </w:pPr>
-            <w:r>
-              <w:rPr>
-                <w:color w:val="FFFFFF" w:themeColor="background1"/>
-                <w:lang w:val="en-US"/>
-              </w:rPr>
-              <w:t>Range</w:t>
-            </w:r>
-          </w:p>
-        </w:tc>
-      </w:tr>
-      <w:tr>
-        <w:trPr>
-          <w:trHeight w:val="358"/>
-        </w:trPr>
-        <w:tc>
-          <w:tcPr>
-            <w:tcW w:w="2470" w:type="dxa"/>
-          </w:tcPr>
-          <w:p>
-            <w:pPr>
-              <w:rPr>
-                <w:lang w:val="en-US"/>
-              </w:rPr>
-            </w:pPr>
-            <w:proofErr w:type="spellStart"/>
-            <w:r>
-              <w:rPr>
-                <w:lang w:val="en-US"/>
-              </w:rPr>
-              <w:t>PositionX</w:t>
-            </w:r>
-            <w:proofErr w:type="spellEnd"/>
-          </w:p>
-        </w:tc>
-        <w:tc>
-          <w:tcPr>
-            <w:tcW w:w="2201" w:type="dxa"/>
-          </w:tcPr>
-          <w:p>
-            <w:pPr>
-              <w:rPr>
-                <w:lang w:val="en-US"/>
-              </w:rPr>
-            </w:pPr>
-            <w:r>
-              <w:rPr>
-                <w:lang w:val="en-US"/>
-              </w:rPr>
-              <w:t>Integer</w:t>
-            </w:r>
-          </w:p>
-        </w:tc>
-        <w:tc>
-          <w:tcPr>
-            <w:tcW w:w="4396" w:type="dxa"/>
-          </w:tcPr>
-          <w:p>
-            <w:pPr>
-              <w:rPr>
-                <w:lang w:val="en-US"/>
-              </w:rPr>
-            </w:pPr>
-            <w:r>
-              <w:rPr>
-                <w:lang w:val="en-US"/>
-              </w:rPr>
-              <w:t>Range of Integer</w:t>
-            </w:r>
-          </w:p>
-        </w:tc>
-      </w:tr>
-      <w:tr>
-        <w:trPr>
-          <w:trHeight w:val="358"/>
-        </w:trPr>
-        <w:tc>
-          <w:tcPr>
-            <w:tcW w:w="2470" w:type="dxa"/>
-          </w:tcPr>
-          <w:p>
-            <w:pPr>
-              <w:rPr>
-                <w:lang w:val="en-US"/>
-              </w:rPr>
-            </w:pPr>
-            <w:proofErr w:type="spellStart"/>
-            <w:r>
-              <w:rPr>
-                <w:lang w:val="en-US"/>
-              </w:rPr>
-              <w:t>PositionY</w:t>
-            </w:r>
-            <w:proofErr w:type="spellEnd"/>
-          </w:p>
-        </w:tc>
-        <w:tc>
-          <w:tcPr>
-            <w:tcW w:w="2201" w:type="dxa"/>
-          </w:tcPr>
-          <w:p>
-            <w:pPr>
-              <w:rPr>
-                <w:lang w:val="en-US"/>
-              </w:rPr>
-            </w:pPr>
-            <w:r>
-              <w:rPr>
-                <w:lang w:val="en-US"/>
-              </w:rPr>
-              <w:t>Integer</w:t>
-            </w:r>
-          </w:p>
-        </w:tc>
-        <w:tc>
-          <w:tcPr>
-            <w:tcW w:w="4396" w:type="dxa"/>
-          </w:tcPr>
-          <w:p>
-            <w:pPr>
-              <w:rPr>
-                <w:lang w:val="en-US"/>
-              </w:rPr>
-            </w:pPr>
-            <w:r>
-              <w:rPr>
-                <w:lang w:val="en-US"/>
-              </w:rPr>
-              <w:t>Range of Integer</w:t>
-            </w:r>
-          </w:p>
-        </w:tc>
-      </w:tr>
-    </w:tbl>
-    <w:p>
-      <w:pPr>
-        <w:rPr>
-          <w:lang w:val="en-US"/>
-        </w:rPr>
-      </w:pPr>
-    </w:p>
-    <w:p>
-      <w:pPr>
-        <w:pStyle w:val="Cmsor1"/>
-        <w:numPr>
-          <w:ilvl w:val="0"/>
-          <w:numId w:val="5"/>
-        </w:numPr>
-        <w:rPr>
-          <w:lang w:val="en-US"/>
-        </w:rPr>
-      </w:pPr>
-      <w:r>
-        <w:rPr>
-          <w:lang w:val="en-US"/>
-        </w:rPr>
-        <w:t>Radar-Wheel requirements</w:t>
-      </w:r>
-    </w:p>
-    <w:p>
-      <w:pPr>
-        <w:pStyle w:val="Cmsor2"/>
-        <w:numPr>
-          <w:ilvl w:val="1"/>
-          <w:numId w:val="5"/>
-        </w:numPr>
-        <w:ind w:left="431" w:hanging="431"/>
-        <w:rPr>
-          <w:lang w:val="en-US"/>
-        </w:rPr>
-      </w:pPr>
-      <w:r>
-        <w:rPr>
-          <w:lang w:val="en-US"/>
-        </w:rPr>
-        <w:t xml:space="preserve">Method name:  </w:t>
-      </w:r>
-      <w:proofErr w:type="spellStart"/>
-      <w:r>
-        <w:rPr>
-          <w:lang w:val="en-US"/>
-        </w:rPr>
-        <w:t>GetCurrentSpeed</w:t>
-      </w:r>
-      <w:proofErr w:type="spellEnd"/>
-    </w:p>
-    <w:p>
-      <w:pPr>
-        <w:pStyle w:val="Listaszerbekezds"/>
-        <w:ind w:left="360"/>
-        <w:rPr>
-          <w:lang w:val="en-US"/>
-        </w:rPr>
-      </w:pPr>
-      <w:r>
-        <w:rPr>
-          <w:lang w:val="en-US"/>
-        </w:rPr>
-        <w:t>Parameters:</w:t>
-      </w:r>
-    </w:p>
-    <w:tbl>
-      <w:tblPr>
-        <w:tblStyle w:val="Rcsostblzat"/>
-        <w:tblW w:w="9062" w:type="dxa"/>
-        <w:tblLook w:val="04A0"/>
-      </w:tblPr>
-      <w:tblGrid>
-        <w:gridCol w:w="2473"/>
-        <w:gridCol w:w="2247"/>
-        <w:gridCol w:w="945"/>
-        <w:gridCol w:w="3397"/>
-      </w:tblGrid>
-      <w:tr>
-        <w:trPr>
-          <w:trHeight w:val="343"/>
-        </w:trPr>
-        <w:tc>
-          <w:tcPr>
-            <w:tcW w:w="2473" w:type="dxa"/>
-            <w:shd w:val="clear" w:color="auto" w:fill="7F7F7F" w:themeFill="text1" w:themeFillTint="80"/>
-          </w:tcPr>
-          <w:p>
-            <w:pPr>
-              <w:rPr>
-                <w:color w:val="FFFFFF" w:themeColor="background1"/>
-                <w:lang w:val="en-US"/>
-              </w:rPr>
-            </w:pPr>
-            <w:r>
-              <w:rPr>
-                <w:color w:val="FFFFFF" w:themeColor="background1"/>
-                <w:lang w:val="en-US"/>
-              </w:rPr>
-              <w:t>Property name</w:t>
-            </w:r>
-          </w:p>
-        </w:tc>
-        <w:tc>
-          <w:tcPr>
-            <w:tcW w:w="2247" w:type="dxa"/>
-            <w:shd w:val="clear" w:color="auto" w:fill="7F7F7F" w:themeFill="text1" w:themeFillTint="80"/>
-          </w:tcPr>
-          <w:p>
-            <w:pPr>
-              <w:rPr>
-                <w:color w:val="FFFFFF" w:themeColor="background1"/>
-                <w:lang w:val="en-US"/>
-              </w:rPr>
-            </w:pPr>
-            <w:r>
-              <w:rPr>
-                <w:color w:val="FFFFFF" w:themeColor="background1"/>
-                <w:lang w:val="en-US"/>
-              </w:rPr>
-              <w:t>Type</w:t>
-            </w:r>
-          </w:p>
-        </w:tc>
-        <w:tc>
-          <w:tcPr>
-            <w:tcW w:w="945" w:type="dxa"/>
-            <w:shd w:val="clear" w:color="auto" w:fill="7F7F7F" w:themeFill="text1" w:themeFillTint="80"/>
-          </w:tcPr>
-          <w:p>
-            <w:pPr>
-              <w:rPr>
-                <w:color w:val="FFFFFF" w:themeColor="background1"/>
-                <w:lang w:val="en-US"/>
-              </w:rPr>
-            </w:pPr>
-            <w:r>
-              <w:rPr>
-                <w:color w:val="FFFFFF" w:themeColor="background1"/>
-                <w:lang w:val="en-US"/>
-              </w:rPr>
-              <w:t>Range</w:t>
-            </w:r>
-          </w:p>
-        </w:tc>
-        <w:tc>
-          <w:tcPr>
-            <w:tcW w:w="3397" w:type="dxa"/>
-            <w:shd w:val="clear" w:color="auto" w:fill="7F7F7F" w:themeFill="text1" w:themeFillTint="80"/>
-          </w:tcPr>
-          <w:p>
-            <w:pPr>
-              <w:rPr>
-                <w:color w:val="FFFFFF" w:themeColor="background1"/>
-                <w:lang w:val="en-US"/>
-              </w:rPr>
-            </w:pPr>
-            <w:r>
-              <w:rPr>
-                <w:color w:val="FFFFFF" w:themeColor="background1"/>
-                <w:lang w:val="en-US"/>
-              </w:rPr>
-              <w:t>Description</w:t>
-            </w:r>
-          </w:p>
-        </w:tc>
-      </w:tr>
-      <w:tr>
-        <w:trPr>
-          <w:trHeight w:val="326"/>
-        </w:trPr>
-        <w:tc>
-          <w:tcPr>
-            <w:tcW w:w="2473" w:type="dxa"/>
-          </w:tcPr>
-          <w:p>
-            <w:pPr>
-              <w:rPr>
-                <w:lang w:val="en-US"/>
-              </w:rPr>
-            </w:pPr>
-            <w:proofErr w:type="spellStart"/>
-            <w:r>
-              <w:rPr>
-                <w:lang w:val="en-US"/>
-              </w:rPr>
-              <w:t>CarSpeed</w:t>
-            </w:r>
-            <w:proofErr w:type="spellEnd"/>
-          </w:p>
-        </w:tc>
-        <w:tc>
-          <w:tcPr>
-            <w:tcW w:w="2247" w:type="dxa"/>
-          </w:tcPr>
-          <w:p>
-            <w:pPr>
-              <w:rPr>
-                <w:lang w:val="en-US"/>
-              </w:rPr>
-            </w:pPr>
-            <w:r>
-              <w:rPr>
-                <w:lang w:val="en-US"/>
-              </w:rPr>
-              <w:t>Integer</w:t>
-            </w:r>
-          </w:p>
-        </w:tc>
-        <w:tc>
-          <w:tcPr>
-            <w:tcW w:w="945" w:type="dxa"/>
-          </w:tcPr>
-          <w:p>
-            <w:pPr>
-              <w:rPr>
-                <w:lang w:val="en-US"/>
-              </w:rPr>
-            </w:pPr>
-            <w:r>
-              <w:rPr>
-                <w:lang w:val="en-US"/>
-              </w:rPr>
-              <w:t>0-150</w:t>
-            </w:r>
-          </w:p>
-        </w:tc>
-        <w:tc>
-          <w:tcPr>
-            <w:tcW w:w="3397" w:type="dxa"/>
-          </w:tcPr>
-          <w:p>
-            <w:pPr>
-              <w:rPr>
-                <w:lang w:val="en-US"/>
-              </w:rPr>
-            </w:pPr>
-            <w:r>
-              <w:rPr>
-                <w:lang w:val="en-US"/>
-              </w:rPr>
-              <w:t>Actual speed from wheels (km/h)</w:t>
-            </w:r>
-          </w:p>
-        </w:tc>
-      </w:tr>
-    </w:tbl>
-    <w:p>
-      <w:pPr>
-        <w:rPr>
-          <w:lang w:val="en-US"/>
-        </w:rPr>
-      </w:pPr>
-    </w:p>
-    <w:p>
-      <w:pPr>
-        <w:pStyle w:val="Cmsor1"/>
-        <w:numPr>
-          <w:ilvl w:val="0"/>
-          <w:numId w:val="5"/>
-        </w:numPr>
-        <w:rPr>
-          <w:lang w:val="en-US"/>
-        </w:rPr>
-      </w:pPr>
       <w:bookmarkStart w:id="1" w:name="_ObjectType_values:"/>
       <w:bookmarkEnd w:id="1"/>
-      <w:proofErr w:type="spellStart"/>
       <w:r>
         <w:rPr>
           <w:lang w:val="en-US"/>
         </w:rPr>
-        <w:t>ObjectType</w:t>
-      </w:r>
-      <w:proofErr w:type="spellEnd"/>
-      <w:r>
-        <w:rPr>
-          <w:lang w:val="en-US"/>
-        </w:rPr>
-        <w:t xml:space="preserve"> values: </w:t>
+        <w:t xml:space="preserve">ObjectType values: </w:t>
       </w:r>
     </w:p>
     <w:p>
@@ -2639,13 +2039,13 @@
         <w:rPr>
           <w:lang w:val="en-US"/>
         </w:rPr>
-        <w:t>4, P</w:t>
+        <w:t xml:space="preserve">4, </w:t>
       </w:r>
       <w:r>
         <w:rPr>
           <w:lang w:val="en-US"/>
         </w:rPr>
-        <w:t>edestrian crossing</w:t>
+        <w:t>RoadSign</w:t>
       </w:r>
     </w:p>
     <w:p>
@@ -2688,7 +2088,7 @@
 </file>
 
 <file path=word/endnotes.xml><?xml version="1.0" encoding="utf-8"?>
-<w:endnotes xmlns:ve="http://schemas.openxmlformats.org/markup-compatibility/2006" xmlns:o="urn:schemas-microsoft-com:office:office" xmlns:r="http://schemas.openxmlformats.org/officeDocument/2006/relationships" xmlns:m="http://schemas.openxmlformats.org/officeDocument/2006/math" xmlns:v="urn:schemas-microsoft-com:vml" xmlns:wp="http://schemas.openxmlformats.org/drawingml/2006/wordprocessingDrawing" xmlns:w10="urn:schemas-microsoft-com:office:word" xmlns:w="http://schemas.openxmlformats.org/wordprocessingml/2006/main" xmlns:wne="http://schemas.microsoft.com/office/word/2006/wordml">
+<w:endnotes xmlns:wpc="http://schemas.microsoft.com/office/word/2010/wordprocessingCanvas" xmlns:mc="http://schemas.openxmlformats.org/markup-compatibility/2006" xmlns:o="urn:schemas-microsoft-com:office:office" xmlns:r="http://schemas.openxmlformats.org/officeDocument/2006/relationships" xmlns:m="http://schemas.openxmlformats.org/officeDocument/2006/math" xmlns:v="urn:schemas-microsoft-com:vml" xmlns:wp14="http://schemas.microsoft.com/office/word/2010/wordprocessingDrawing" xmlns:wp="http://schemas.openxmlformats.org/drawingml/2006/wordprocessingDrawing" xmlns:w10="urn:schemas-microsoft-com:office:word" xmlns:w="http://schemas.openxmlformats.org/wordprocessingml/2006/main" xmlns:w14="http://schemas.microsoft.com/office/word/2010/wordml" xmlns:w15="http://schemas.microsoft.com/office/word/2012/wordml" xmlns:wpg="http://schemas.microsoft.com/office/word/2010/wordprocessingGroup" xmlns:wpi="http://schemas.microsoft.com/office/word/2010/wordprocessingInk" xmlns:wne="http://schemas.microsoft.com/office/word/2006/wordml" xmlns:wps="http://schemas.microsoft.com/office/word/2010/wordprocessingShape" mc:Ignorable="w14 w15 wp14">
   <w:endnote w:type="separator" w:id="-1">
     <w:p>
       <w:pPr>
@@ -2713,10 +2113,10 @@
 </file>
 
 <file path=word/footer1.xml><?xml version="1.0" encoding="utf-8"?>
-<w:ftr xmlns:ve="http://schemas.openxmlformats.org/markup-compatibility/2006" xmlns:o="urn:schemas-microsoft-com:office:office" xmlns:r="http://schemas.openxmlformats.org/officeDocument/2006/relationships" xmlns:m="http://schemas.openxmlformats.org/officeDocument/2006/math" xmlns:v="urn:schemas-microsoft-com:vml" xmlns:wp="http://schemas.openxmlformats.org/drawingml/2006/wordprocessingDrawing" xmlns:w10="urn:schemas-microsoft-com:office:word" xmlns:w="http://schemas.openxmlformats.org/wordprocessingml/2006/main" xmlns:wne="http://schemas.microsoft.com/office/word/2006/wordml">
+<w:ftr xmlns:wpc="http://schemas.microsoft.com/office/word/2010/wordprocessingCanvas" xmlns:mc="http://schemas.openxmlformats.org/markup-compatibility/2006" xmlns:o="urn:schemas-microsoft-com:office:office" xmlns:r="http://schemas.openxmlformats.org/officeDocument/2006/relationships" xmlns:m="http://schemas.openxmlformats.org/officeDocument/2006/math" xmlns:v="urn:schemas-microsoft-com:vml" xmlns:wp14="http://schemas.microsoft.com/office/word/2010/wordprocessingDrawing" xmlns:wp="http://schemas.openxmlformats.org/drawingml/2006/wordprocessingDrawing" xmlns:w10="urn:schemas-microsoft-com:office:word" xmlns:w="http://schemas.openxmlformats.org/wordprocessingml/2006/main" xmlns:w14="http://schemas.microsoft.com/office/word/2010/wordml" xmlns:w15="http://schemas.microsoft.com/office/word/2012/wordml" xmlns:wpg="http://schemas.microsoft.com/office/word/2010/wordprocessingGroup" xmlns:wpi="http://schemas.microsoft.com/office/word/2010/wordprocessingInk" xmlns:wne="http://schemas.microsoft.com/office/word/2006/wordml" xmlns:wps="http://schemas.microsoft.com/office/word/2010/wordprocessingShape" mc:Ignorable="w14 w15 wp14">
   <w:p>
     <w:pPr>
-      <w:pStyle w:val="llb"/>
+      <w:pStyle w:val="Footer"/>
       <w:jc w:val="center"/>
       <w:rPr>
         <w:caps/>
@@ -2751,7 +2151,7 @@
         <w:noProof/>
         <w:color w:val="5B9BD5" w:themeColor="accent1"/>
       </w:rPr>
-      <w:t>1</w:t>
+      <w:t>2</w:t>
     </w:r>
     <w:r>
       <w:rPr>
@@ -2764,14 +2164,14 @@
   </w:p>
   <w:p>
     <w:pPr>
-      <w:pStyle w:val="llb"/>
+      <w:pStyle w:val="Footer"/>
     </w:pPr>
   </w:p>
 </w:ftr>
 </file>
 
 <file path=word/footnotes.xml><?xml version="1.0" encoding="utf-8"?>
-<w:footnotes xmlns:ve="http://schemas.openxmlformats.org/markup-compatibility/2006" xmlns:o="urn:schemas-microsoft-com:office:office" xmlns:r="http://schemas.openxmlformats.org/officeDocument/2006/relationships" xmlns:m="http://schemas.openxmlformats.org/officeDocument/2006/math" xmlns:v="urn:schemas-microsoft-com:vml" xmlns:wp="http://schemas.openxmlformats.org/drawingml/2006/wordprocessingDrawing" xmlns:w10="urn:schemas-microsoft-com:office:word" xmlns:w="http://schemas.openxmlformats.org/wordprocessingml/2006/main" xmlns:wne="http://schemas.microsoft.com/office/word/2006/wordml">
+<w:footnotes xmlns:wpc="http://schemas.microsoft.com/office/word/2010/wordprocessingCanvas" xmlns:mc="http://schemas.openxmlformats.org/markup-compatibility/2006" xmlns:o="urn:schemas-microsoft-com:office:office" xmlns:r="http://schemas.openxmlformats.org/officeDocument/2006/relationships" xmlns:m="http://schemas.openxmlformats.org/officeDocument/2006/math" xmlns:v="urn:schemas-microsoft-com:vml" xmlns:wp14="http://schemas.microsoft.com/office/word/2010/wordprocessingDrawing" xmlns:wp="http://schemas.openxmlformats.org/drawingml/2006/wordprocessingDrawing" xmlns:w10="urn:schemas-microsoft-com:office:word" xmlns:w="http://schemas.openxmlformats.org/wordprocessingml/2006/main" xmlns:w14="http://schemas.microsoft.com/office/word/2010/wordml" xmlns:w15="http://schemas.microsoft.com/office/word/2012/wordml" xmlns:wpg="http://schemas.microsoft.com/office/word/2010/wordprocessingGroup" xmlns:wpi="http://schemas.microsoft.com/office/word/2010/wordprocessingInk" xmlns:wne="http://schemas.microsoft.com/office/word/2006/wordml" xmlns:wps="http://schemas.microsoft.com/office/word/2010/wordprocessingShape" mc:Ignorable="w14 w15 wp14">
   <w:footnote w:type="separator" w:id="-1">
     <w:p>
       <w:pPr>
@@ -2796,10 +2196,10 @@
 </file>
 
 <file path=word/header1.xml><?xml version="1.0" encoding="utf-8"?>
-<w:hdr xmlns:ve="http://schemas.openxmlformats.org/markup-compatibility/2006" xmlns:o="urn:schemas-microsoft-com:office:office" xmlns:r="http://schemas.openxmlformats.org/officeDocument/2006/relationships" xmlns:m="http://schemas.openxmlformats.org/officeDocument/2006/math" xmlns:v="urn:schemas-microsoft-com:vml" xmlns:wp="http://schemas.openxmlformats.org/drawingml/2006/wordprocessingDrawing" xmlns:w10="urn:schemas-microsoft-com:office:word" xmlns:w="http://schemas.openxmlformats.org/wordprocessingml/2006/main" xmlns:wne="http://schemas.microsoft.com/office/word/2006/wordml">
+<w:hdr xmlns:wpc="http://schemas.microsoft.com/office/word/2010/wordprocessingCanvas" xmlns:mc="http://schemas.openxmlformats.org/markup-compatibility/2006" xmlns:o="urn:schemas-microsoft-com:office:office" xmlns:r="http://schemas.openxmlformats.org/officeDocument/2006/relationships" xmlns:m="http://schemas.openxmlformats.org/officeDocument/2006/math" xmlns:v="urn:schemas-microsoft-com:vml" xmlns:wp14="http://schemas.microsoft.com/office/word/2010/wordprocessingDrawing" xmlns:wp="http://schemas.openxmlformats.org/drawingml/2006/wordprocessingDrawing" xmlns:w10="urn:schemas-microsoft-com:office:word" xmlns:w="http://schemas.openxmlformats.org/wordprocessingml/2006/main" xmlns:w14="http://schemas.microsoft.com/office/word/2010/wordml" xmlns:w15="http://schemas.microsoft.com/office/word/2012/wordml" xmlns:wpg="http://schemas.microsoft.com/office/word/2010/wordprocessingGroup" xmlns:wpi="http://schemas.microsoft.com/office/word/2010/wordprocessingInk" xmlns:wne="http://schemas.microsoft.com/office/word/2006/wordml" xmlns:wps="http://schemas.microsoft.com/office/word/2010/wordprocessingShape" mc:Ignorable="w14 w15 wp14">
   <w:p>
     <w:pPr>
-      <w:pStyle w:val="lfej"/>
+      <w:pStyle w:val="Header"/>
     </w:pPr>
     <w:r>
       <w:t>Team 1</w:t>
@@ -2827,8 +2227,8 @@
 </file>
 
 <file path=word/numbering.xml><?xml version="1.0" encoding="utf-8"?>
-<w:numbering xmlns:ve="http://schemas.openxmlformats.org/markup-compatibility/2006" xmlns:o="urn:schemas-microsoft-com:office:office" xmlns:r="http://schemas.openxmlformats.org/officeDocument/2006/relationships" xmlns:m="http://schemas.openxmlformats.org/officeDocument/2006/math" xmlns:v="urn:schemas-microsoft-com:vml" xmlns:wp="http://schemas.openxmlformats.org/drawingml/2006/wordprocessingDrawing" xmlns:w10="urn:schemas-microsoft-com:office:word" xmlns:w="http://schemas.openxmlformats.org/wordprocessingml/2006/main" xmlns:wne="http://schemas.microsoft.com/office/word/2006/wordml">
-  <w:abstractNum w:abstractNumId="0">
+<w:numbering xmlns:wpc="http://schemas.microsoft.com/office/word/2010/wordprocessingCanvas" xmlns:mc="http://schemas.openxmlformats.org/markup-compatibility/2006" xmlns:o="urn:schemas-microsoft-com:office:office" xmlns:r="http://schemas.openxmlformats.org/officeDocument/2006/relationships" xmlns:m="http://schemas.openxmlformats.org/officeDocument/2006/math" xmlns:v="urn:schemas-microsoft-com:vml" xmlns:wp14="http://schemas.microsoft.com/office/word/2010/wordprocessingDrawing" xmlns:wp="http://schemas.openxmlformats.org/drawingml/2006/wordprocessingDrawing" xmlns:w10="urn:schemas-microsoft-com:office:word" xmlns:w="http://schemas.openxmlformats.org/wordprocessingml/2006/main" xmlns:w14="http://schemas.microsoft.com/office/word/2010/wordml" xmlns:w15="http://schemas.microsoft.com/office/word/2012/wordml" xmlns:wpg="http://schemas.microsoft.com/office/word/2010/wordprocessingGroup" xmlns:wpi="http://schemas.microsoft.com/office/word/2010/wordprocessingInk" xmlns:wne="http://schemas.microsoft.com/office/word/2006/wordml" xmlns:wps="http://schemas.microsoft.com/office/word/2010/wordprocessingShape" mc:Ignorable="w14 w15 wp14">
+  <w:abstractNum w:abstractNumId="0" w15:restartNumberingAfterBreak="0">
     <w:nsid w:val="1EFA238A"/>
     <w:multiLevelType w:val="multilevel"/>
     <w:tmpl w:val="040E001F"/>
@@ -2914,7 +2314,7 @@
       </w:pPr>
     </w:lvl>
   </w:abstractNum>
-  <w:abstractNum w:abstractNumId="1">
+  <w:abstractNum w:abstractNumId="1" w15:restartNumberingAfterBreak="0">
     <w:nsid w:val="258777D7"/>
     <w:multiLevelType w:val="hybridMultilevel"/>
     <w:tmpl w:val="8C260DFC"/>
@@ -3000,7 +2400,7 @@
       </w:pPr>
     </w:lvl>
   </w:abstractNum>
-  <w:abstractNum w:abstractNumId="2">
+  <w:abstractNum w:abstractNumId="2" w15:restartNumberingAfterBreak="0">
     <w:nsid w:val="273E3120"/>
     <w:multiLevelType w:val="multilevel"/>
     <w:tmpl w:val="040E001F"/>
@@ -3086,7 +2486,7 @@
       </w:pPr>
     </w:lvl>
   </w:abstractNum>
-  <w:abstractNum w:abstractNumId="3">
+  <w:abstractNum w:abstractNumId="3" w15:restartNumberingAfterBreak="0">
     <w:nsid w:val="59A01ADC"/>
     <w:multiLevelType w:val="multilevel"/>
     <w:tmpl w:val="040E001F"/>
@@ -3172,7 +2572,7 @@
       </w:pPr>
     </w:lvl>
   </w:abstractNum>
-  <w:abstractNum w:abstractNumId="4">
+  <w:abstractNum w:abstractNumId="4" w15:restartNumberingAfterBreak="0">
     <w:nsid w:val="6D633B25"/>
     <w:multiLevelType w:val="multilevel"/>
     <w:tmpl w:val="040E001F"/>
@@ -3258,7 +2658,7 @@
       </w:pPr>
     </w:lvl>
   </w:abstractNum>
-  <w:abstractNum w:abstractNumId="5">
+  <w:abstractNum w:abstractNumId="5" w15:restartNumberingAfterBreak="0">
     <w:nsid w:val="7BFE23CC"/>
     <w:multiLevelType w:val="multilevel"/>
     <w:tmpl w:val="040E001F"/>
@@ -3366,7 +2766,7 @@
 </file>
 
 <file path=word/styles.xml><?xml version="1.0" encoding="utf-8"?>
-<w:styles xmlns:r="http://schemas.openxmlformats.org/officeDocument/2006/relationships" xmlns:w="http://schemas.openxmlformats.org/wordprocessingml/2006/main">
+<w:styles xmlns:mc="http://schemas.openxmlformats.org/markup-compatibility/2006" xmlns:r="http://schemas.openxmlformats.org/officeDocument/2006/relationships" xmlns:w="http://schemas.openxmlformats.org/wordprocessingml/2006/main" xmlns:w14="http://schemas.microsoft.com/office/word/2010/wordml" xmlns:w15="http://schemas.microsoft.com/office/word/2012/wordml" mc:Ignorable="w14 w15">
   <w:docDefaults>
     <w:rPrDefault>
       <w:rPr>
@@ -3382,155 +2782,389 @@
       </w:pPr>
     </w:pPrDefault>
   </w:docDefaults>
-  <w:latentStyles w:defLockedState="0" w:defUIPriority="99" w:defSemiHidden="1" w:defUnhideWhenUsed="1" w:defQFormat="0" w:count="267">
-    <w:lsdException w:name="Normal" w:semiHidden="0" w:uiPriority="0" w:unhideWhenUsed="0" w:qFormat="1"/>
-    <w:lsdException w:name="heading 1" w:semiHidden="0" w:uiPriority="9" w:unhideWhenUsed="0" w:qFormat="1"/>
-    <w:lsdException w:name="heading 2" w:uiPriority="9" w:qFormat="1"/>
-    <w:lsdException w:name="heading 3" w:uiPriority="9" w:qFormat="1"/>
-    <w:lsdException w:name="heading 4" w:uiPriority="9" w:qFormat="1"/>
-    <w:lsdException w:name="heading 5" w:uiPriority="9" w:qFormat="1"/>
-    <w:lsdException w:name="heading 6" w:uiPriority="9" w:qFormat="1"/>
-    <w:lsdException w:name="heading 7" w:uiPriority="9" w:qFormat="1"/>
-    <w:lsdException w:name="heading 8" w:uiPriority="9" w:qFormat="1"/>
-    <w:lsdException w:name="heading 9" w:uiPriority="9" w:qFormat="1"/>
-    <w:lsdException w:name="toc 1" w:uiPriority="39"/>
-    <w:lsdException w:name="toc 2" w:uiPriority="39"/>
-    <w:lsdException w:name="toc 3" w:uiPriority="39"/>
-    <w:lsdException w:name="toc 4" w:uiPriority="39"/>
-    <w:lsdException w:name="toc 5" w:uiPriority="39"/>
-    <w:lsdException w:name="toc 6" w:uiPriority="39"/>
-    <w:lsdException w:name="toc 7" w:uiPriority="39"/>
-    <w:lsdException w:name="toc 8" w:uiPriority="39"/>
-    <w:lsdException w:name="toc 9" w:uiPriority="39"/>
-    <w:lsdException w:name="caption" w:uiPriority="35" w:qFormat="1"/>
-    <w:lsdException w:name="Title" w:semiHidden="0" w:uiPriority="10" w:unhideWhenUsed="0" w:qFormat="1"/>
-    <w:lsdException w:name="Default Paragraph Font" w:uiPriority="1"/>
-    <w:lsdException w:name="Subtitle" w:semiHidden="0" w:uiPriority="11" w:unhideWhenUsed="0" w:qFormat="1"/>
-    <w:lsdException w:name="Strong" w:semiHidden="0" w:uiPriority="22" w:unhideWhenUsed="0" w:qFormat="1"/>
-    <w:lsdException w:name="Emphasis" w:semiHidden="0" w:uiPriority="20" w:unhideWhenUsed="0" w:qFormat="1"/>
-    <w:lsdException w:name="Table Grid" w:semiHidden="0" w:uiPriority="39" w:unhideWhenUsed="0"/>
-    <w:lsdException w:name="Placeholder Text" w:unhideWhenUsed="0"/>
-    <w:lsdException w:name="No Spacing" w:semiHidden="0" w:uiPriority="1" w:unhideWhenUsed="0" w:qFormat="1"/>
-    <w:lsdException w:name="Light Shading" w:semiHidden="0" w:uiPriority="60" w:unhideWhenUsed="0"/>
-    <w:lsdException w:name="Light List" w:semiHidden="0" w:uiPriority="61" w:unhideWhenUsed="0"/>
-    <w:lsdException w:name="Light Grid" w:semiHidden="0" w:uiPriority="62" w:unhideWhenUsed="0"/>
-    <w:lsdException w:name="Medium Shading 1" w:semiHidden="0" w:uiPriority="63" w:unhideWhenUsed="0"/>
-    <w:lsdException w:name="Medium Shading 2" w:semiHidden="0" w:uiPriority="64" w:unhideWhenUsed="0"/>
-    <w:lsdException w:name="Medium List 1" w:semiHidden="0" w:uiPriority="65" w:unhideWhenUsed="0"/>
-    <w:lsdException w:name="Medium List 2" w:semiHidden="0" w:uiPriority="66" w:unhideWhenUsed="0"/>
-    <w:lsdException w:name="Medium Grid 1" w:semiHidden="0" w:uiPriority="67" w:unhideWhenUsed="0"/>
-    <w:lsdException w:name="Medium Grid 2" w:semiHidden="0" w:uiPriority="68" w:unhideWhenUsed="0"/>
-    <w:lsdException w:name="Medium Grid 3" w:semiHidden="0" w:uiPriority="69" w:unhideWhenUsed="0"/>
-    <w:lsdException w:name="Dark List" w:semiHidden="0" w:uiPriority="70" w:unhideWhenUsed="0"/>
-    <w:lsdException w:name="Colorful Shading" w:semiHidden="0" w:uiPriority="71" w:unhideWhenUsed="0"/>
-    <w:lsdException w:name="Colorful List" w:semiHidden="0" w:uiPriority="72" w:unhideWhenUsed="0"/>
-    <w:lsdException w:name="Colorful Grid" w:semiHidden="0" w:uiPriority="73" w:unhideWhenUsed="0"/>
-    <w:lsdException w:name="Light Shading Accent 1" w:semiHidden="0" w:uiPriority="60" w:unhideWhenUsed="0"/>
-    <w:lsdException w:name="Light List Accent 1" w:semiHidden="0" w:uiPriority="61" w:unhideWhenUsed="0"/>
-    <w:lsdException w:name="Light Grid Accent 1" w:semiHidden="0" w:uiPriority="62" w:unhideWhenUsed="0"/>
-    <w:lsdException w:name="Medium Shading 1 Accent 1" w:semiHidden="0" w:uiPriority="63" w:unhideWhenUsed="0"/>
-    <w:lsdException w:name="Medium Shading 2 Accent 1" w:semiHidden="0" w:uiPriority="64" w:unhideWhenUsed="0"/>
-    <w:lsdException w:name="Medium List 1 Accent 1" w:semiHidden="0" w:uiPriority="65" w:unhideWhenUsed="0"/>
-    <w:lsdException w:name="Revision" w:unhideWhenUsed="0"/>
-    <w:lsdException w:name="List Paragraph" w:semiHidden="0" w:uiPriority="34" w:unhideWhenUsed="0" w:qFormat="1"/>
-    <w:lsdException w:name="Quote" w:semiHidden="0" w:uiPriority="29" w:unhideWhenUsed="0" w:qFormat="1"/>
-    <w:lsdException w:name="Intense Quote" w:semiHidden="0" w:uiPriority="30" w:unhideWhenUsed="0" w:qFormat="1"/>
-    <w:lsdException w:name="Medium List 2 Accent 1" w:semiHidden="0" w:uiPriority="66" w:unhideWhenUsed="0"/>
-    <w:lsdException w:name="Medium Grid 1 Accent 1" w:semiHidden="0" w:uiPriority="67" w:unhideWhenUsed="0"/>
-    <w:lsdException w:name="Medium Grid 2 Accent 1" w:semiHidden="0" w:uiPriority="68" w:unhideWhenUsed="0"/>
-    <w:lsdException w:name="Medium Grid 3 Accent 1" w:semiHidden="0" w:uiPriority="69" w:unhideWhenUsed="0"/>
-    <w:lsdException w:name="Dark List Accent 1" w:semiHidden="0" w:uiPriority="70" w:unhideWhenUsed="0"/>
-    <w:lsdException w:name="Colorful Shading Accent 1" w:semiHidden="0" w:uiPriority="71" w:unhideWhenUsed="0"/>
-    <w:lsdException w:name="Colorful List Accent 1" w:semiHidden="0" w:uiPriority="72" w:unhideWhenUsed="0"/>
-    <w:lsdException w:name="Colorful Grid Accent 1" w:semiHidden="0" w:uiPriority="73" w:unhideWhenUsed="0"/>
-    <w:lsdException w:name="Light Shading Accent 2" w:semiHidden="0" w:uiPriority="60" w:unhideWhenUsed="0"/>
-    <w:lsdException w:name="Light List Accent 2" w:semiHidden="0" w:uiPriority="61" w:unhideWhenUsed="0"/>
-    <w:lsdException w:name="Light Grid Accent 2" w:semiHidden="0" w:uiPriority="62" w:unhideWhenUsed="0"/>
-    <w:lsdException w:name="Medium Shading 1 Accent 2" w:semiHidden="0" w:uiPriority="63" w:unhideWhenUsed="0"/>
-    <w:lsdException w:name="Medium Shading 2 Accent 2" w:semiHidden="0" w:uiPriority="64" w:unhideWhenUsed="0"/>
-    <w:lsdException w:name="Medium List 1 Accent 2" w:semiHidden="0" w:uiPriority="65" w:unhideWhenUsed="0"/>
-    <w:lsdException w:name="Medium List 2 Accent 2" w:semiHidden="0" w:uiPriority="66" w:unhideWhenUsed="0"/>
-    <w:lsdException w:name="Medium Grid 1 Accent 2" w:semiHidden="0" w:uiPriority="67" w:unhideWhenUsed="0"/>
-    <w:lsdException w:name="Medium Grid 2 Accent 2" w:semiHidden="0" w:uiPriority="68" w:unhideWhenUsed="0"/>
-    <w:lsdException w:name="Medium Grid 3 Accent 2" w:semiHidden="0" w:uiPriority="69" w:unhideWhenUsed="0"/>
-    <w:lsdException w:name="Dark List Accent 2" w:semiHidden="0" w:uiPriority="70" w:unhideWhenUsed="0"/>
-    <w:lsdException w:name="Colorful Shading Accent 2" w:semiHidden="0" w:uiPriority="71" w:unhideWhenUsed="0"/>
-    <w:lsdException w:name="Colorful List Accent 2" w:semiHidden="0" w:uiPriority="72" w:unhideWhenUsed="0"/>
-    <w:lsdException w:name="Colorful Grid Accent 2" w:semiHidden="0" w:uiPriority="73" w:unhideWhenUsed="0"/>
-    <w:lsdException w:name="Light Shading Accent 3" w:semiHidden="0" w:uiPriority="60" w:unhideWhenUsed="0"/>
-    <w:lsdException w:name="Light List Accent 3" w:semiHidden="0" w:uiPriority="61" w:unhideWhenUsed="0"/>
-    <w:lsdException w:name="Light Grid Accent 3" w:semiHidden="0" w:uiPriority="62" w:unhideWhenUsed="0"/>
-    <w:lsdException w:name="Medium Shading 1 Accent 3" w:semiHidden="0" w:uiPriority="63" w:unhideWhenUsed="0"/>
-    <w:lsdException w:name="Medium Shading 2 Accent 3" w:semiHidden="0" w:uiPriority="64" w:unhideWhenUsed="0"/>
-    <w:lsdException w:name="Medium List 1 Accent 3" w:semiHidden="0" w:uiPriority="65" w:unhideWhenUsed="0"/>
-    <w:lsdException w:name="Medium List 2 Accent 3" w:semiHidden="0" w:uiPriority="66" w:unhideWhenUsed="0"/>
-    <w:lsdException w:name="Medium Grid 1 Accent 3" w:semiHidden="0" w:uiPriority="67" w:unhideWhenUsed="0"/>
-    <w:lsdException w:name="Medium Grid 2 Accent 3" w:semiHidden="0" w:uiPriority="68" w:unhideWhenUsed="0"/>
-    <w:lsdException w:name="Medium Grid 3 Accent 3" w:semiHidden="0" w:uiPriority="69" w:unhideWhenUsed="0"/>
-    <w:lsdException w:name="Dark List Accent 3" w:semiHidden="0" w:uiPriority="70" w:unhideWhenUsed="0"/>
-    <w:lsdException w:name="Colorful Shading Accent 3" w:semiHidden="0" w:uiPriority="71" w:unhideWhenUsed="0"/>
-    <w:lsdException w:name="Colorful List Accent 3" w:semiHidden="0" w:uiPriority="72" w:unhideWhenUsed="0"/>
-    <w:lsdException w:name="Colorful Grid Accent 3" w:semiHidden="0" w:uiPriority="73" w:unhideWhenUsed="0"/>
-    <w:lsdException w:name="Light Shading Accent 4" w:semiHidden="0" w:uiPriority="60" w:unhideWhenUsed="0"/>
-    <w:lsdException w:name="Light List Accent 4" w:semiHidden="0" w:uiPriority="61" w:unhideWhenUsed="0"/>
-    <w:lsdException w:name="Light Grid Accent 4" w:semiHidden="0" w:uiPriority="62" w:unhideWhenUsed="0"/>
-    <w:lsdException w:name="Medium Shading 1 Accent 4" w:semiHidden="0" w:uiPriority="63" w:unhideWhenUsed="0"/>
-    <w:lsdException w:name="Medium Shading 2 Accent 4" w:semiHidden="0" w:uiPriority="64" w:unhideWhenUsed="0"/>
-    <w:lsdException w:name="Medium List 1 Accent 4" w:semiHidden="0" w:uiPriority="65" w:unhideWhenUsed="0"/>
-    <w:lsdException w:name="Medium List 2 Accent 4" w:semiHidden="0" w:uiPriority="66" w:unhideWhenUsed="0"/>
-    <w:lsdException w:name="Medium Grid 1 Accent 4" w:semiHidden="0" w:uiPriority="67" w:unhideWhenUsed="0"/>
-    <w:lsdException w:name="Medium Grid 2 Accent 4" w:semiHidden="0" w:uiPriority="68" w:unhideWhenUsed="0"/>
-    <w:lsdException w:name="Medium Grid 3 Accent 4" w:semiHidden="0" w:uiPriority="69" w:unhideWhenUsed="0"/>
-    <w:lsdException w:name="Dark List Accent 4" w:semiHidden="0" w:uiPriority="70" w:unhideWhenUsed="0"/>
-    <w:lsdException w:name="Colorful Shading Accent 4" w:semiHidden="0" w:uiPriority="71" w:unhideWhenUsed="0"/>
-    <w:lsdException w:name="Colorful List Accent 4" w:semiHidden="0" w:uiPriority="72" w:unhideWhenUsed="0"/>
-    <w:lsdException w:name="Colorful Grid Accent 4" w:semiHidden="0" w:uiPriority="73" w:unhideWhenUsed="0"/>
-    <w:lsdException w:name="Light Shading Accent 5" w:semiHidden="0" w:uiPriority="60" w:unhideWhenUsed="0"/>
-    <w:lsdException w:name="Light List Accent 5" w:semiHidden="0" w:uiPriority="61" w:unhideWhenUsed="0"/>
-    <w:lsdException w:name="Light Grid Accent 5" w:semiHidden="0" w:uiPriority="62" w:unhideWhenUsed="0"/>
-    <w:lsdException w:name="Medium Shading 1 Accent 5" w:semiHidden="0" w:uiPriority="63" w:unhideWhenUsed="0"/>
-    <w:lsdException w:name="Medium Shading 2 Accent 5" w:semiHidden="0" w:uiPriority="64" w:unhideWhenUsed="0"/>
-    <w:lsdException w:name="Medium List 1 Accent 5" w:semiHidden="0" w:uiPriority="65" w:unhideWhenUsed="0"/>
-    <w:lsdException w:name="Medium List 2 Accent 5" w:semiHidden="0" w:uiPriority="66" w:unhideWhenUsed="0"/>
-    <w:lsdException w:name="Medium Grid 1 Accent 5" w:semiHidden="0" w:uiPriority="67" w:unhideWhenUsed="0"/>
-    <w:lsdException w:name="Medium Grid 2 Accent 5" w:semiHidden="0" w:uiPriority="68" w:unhideWhenUsed="0"/>
-    <w:lsdException w:name="Medium Grid 3 Accent 5" w:semiHidden="0" w:uiPriority="69" w:unhideWhenUsed="0"/>
-    <w:lsdException w:name="Dark List Accent 5" w:semiHidden="0" w:uiPriority="70" w:unhideWhenUsed="0"/>
-    <w:lsdException w:name="Colorful Shading Accent 5" w:semiHidden="0" w:uiPriority="71" w:unhideWhenUsed="0"/>
-    <w:lsdException w:name="Colorful List Accent 5" w:semiHidden="0" w:uiPriority="72" w:unhideWhenUsed="0"/>
-    <w:lsdException w:name="Colorful Grid Accent 5" w:semiHidden="0" w:uiPriority="73" w:unhideWhenUsed="0"/>
-    <w:lsdException w:name="Light Shading Accent 6" w:semiHidden="0" w:uiPriority="60" w:unhideWhenUsed="0"/>
-    <w:lsdException w:name="Light List Accent 6" w:semiHidden="0" w:uiPriority="61" w:unhideWhenUsed="0"/>
-    <w:lsdException w:name="Light Grid Accent 6" w:semiHidden="0" w:uiPriority="62" w:unhideWhenUsed="0"/>
-    <w:lsdException w:name="Medium Shading 1 Accent 6" w:semiHidden="0" w:uiPriority="63" w:unhideWhenUsed="0"/>
-    <w:lsdException w:name="Medium Shading 2 Accent 6" w:semiHidden="0" w:uiPriority="64" w:unhideWhenUsed="0"/>
-    <w:lsdException w:name="Medium List 1 Accent 6" w:semiHidden="0" w:uiPriority="65" w:unhideWhenUsed="0"/>
-    <w:lsdException w:name="Medium List 2 Accent 6" w:semiHidden="0" w:uiPriority="66" w:unhideWhenUsed="0"/>
-    <w:lsdException w:name="Medium Grid 1 Accent 6" w:semiHidden="0" w:uiPriority="67" w:unhideWhenUsed="0"/>
-    <w:lsdException w:name="Medium Grid 2 Accent 6" w:semiHidden="0" w:uiPriority="68" w:unhideWhenUsed="0"/>
-    <w:lsdException w:name="Medium Grid 3 Accent 6" w:semiHidden="0" w:uiPriority="69" w:unhideWhenUsed="0"/>
-    <w:lsdException w:name="Dark List Accent 6" w:semiHidden="0" w:uiPriority="70" w:unhideWhenUsed="0"/>
-    <w:lsdException w:name="Colorful Shading Accent 6" w:semiHidden="0" w:uiPriority="71" w:unhideWhenUsed="0"/>
-    <w:lsdException w:name="Colorful List Accent 6" w:semiHidden="0" w:uiPriority="72" w:unhideWhenUsed="0"/>
-    <w:lsdException w:name="Colorful Grid Accent 6" w:semiHidden="0" w:uiPriority="73" w:unhideWhenUsed="0"/>
-    <w:lsdException w:name="Subtle Emphasis" w:semiHidden="0" w:uiPriority="19" w:unhideWhenUsed="0" w:qFormat="1"/>
-    <w:lsdException w:name="Intense Emphasis" w:semiHidden="0" w:uiPriority="21" w:unhideWhenUsed="0" w:qFormat="1"/>
-    <w:lsdException w:name="Subtle Reference" w:semiHidden="0" w:uiPriority="31" w:unhideWhenUsed="0" w:qFormat="1"/>
-    <w:lsdException w:name="Intense Reference" w:semiHidden="0" w:uiPriority="32" w:unhideWhenUsed="0" w:qFormat="1"/>
-    <w:lsdException w:name="Book Title" w:semiHidden="0" w:uiPriority="33" w:unhideWhenUsed="0" w:qFormat="1"/>
-    <w:lsdException w:name="Bibliography" w:uiPriority="37"/>
-    <w:lsdException w:name="TOC Heading" w:uiPriority="39" w:qFormat="1"/>
+  <w:latentStyles w:defLockedState="0" w:defUIPriority="99" w:defSemiHidden="0" w:defUnhideWhenUsed="0" w:defQFormat="0" w:count="371">
+    <w:lsdException w:name="Normal" w:uiPriority="0" w:qFormat="1"/>
+    <w:lsdException w:name="heading 1" w:uiPriority="9" w:qFormat="1"/>
+    <w:lsdException w:name="heading 2" w:semiHidden="1" w:uiPriority="9" w:unhideWhenUsed="1" w:qFormat="1"/>
+    <w:lsdException w:name="heading 3" w:semiHidden="1" w:uiPriority="9" w:unhideWhenUsed="1" w:qFormat="1"/>
+    <w:lsdException w:name="heading 4" w:semiHidden="1" w:uiPriority="9" w:unhideWhenUsed="1" w:qFormat="1"/>
+    <w:lsdException w:name="heading 5" w:semiHidden="1" w:uiPriority="9" w:unhideWhenUsed="1" w:qFormat="1"/>
+    <w:lsdException w:name="heading 6" w:semiHidden="1" w:uiPriority="9" w:unhideWhenUsed="1" w:qFormat="1"/>
+    <w:lsdException w:name="heading 7" w:semiHidden="1" w:uiPriority="9" w:unhideWhenUsed="1" w:qFormat="1"/>
+    <w:lsdException w:name="heading 8" w:semiHidden="1" w:uiPriority="9" w:unhideWhenUsed="1" w:qFormat="1"/>
+    <w:lsdException w:name="heading 9" w:semiHidden="1" w:uiPriority="9" w:unhideWhenUsed="1" w:qFormat="1"/>
+    <w:lsdException w:name="index 1" w:semiHidden="1" w:unhideWhenUsed="1"/>
+    <w:lsdException w:name="index 2" w:semiHidden="1" w:unhideWhenUsed="1"/>
+    <w:lsdException w:name="index 3" w:semiHidden="1" w:unhideWhenUsed="1"/>
+    <w:lsdException w:name="index 4" w:semiHidden="1" w:unhideWhenUsed="1"/>
+    <w:lsdException w:name="index 5" w:semiHidden="1" w:unhideWhenUsed="1"/>
+    <w:lsdException w:name="index 6" w:semiHidden="1" w:unhideWhenUsed="1"/>
+    <w:lsdException w:name="index 7" w:semiHidden="1" w:unhideWhenUsed="1"/>
+    <w:lsdException w:name="index 8" w:semiHidden="1" w:unhideWhenUsed="1"/>
+    <w:lsdException w:name="index 9" w:semiHidden="1" w:unhideWhenUsed="1"/>
+    <w:lsdException w:name="toc 1" w:semiHidden="1" w:uiPriority="39" w:unhideWhenUsed="1"/>
+    <w:lsdException w:name="toc 2" w:semiHidden="1" w:uiPriority="39" w:unhideWhenUsed="1"/>
+    <w:lsdException w:name="toc 3" w:semiHidden="1" w:uiPriority="39" w:unhideWhenUsed="1"/>
+    <w:lsdException w:name="toc 4" w:semiHidden="1" w:uiPriority="39" w:unhideWhenUsed="1"/>
+    <w:lsdException w:name="toc 5" w:semiHidden="1" w:uiPriority="39" w:unhideWhenUsed="1"/>
+    <w:lsdException w:name="toc 6" w:semiHidden="1" w:uiPriority="39" w:unhideWhenUsed="1"/>
+    <w:lsdException w:name="toc 7" w:semiHidden="1" w:uiPriority="39" w:unhideWhenUsed="1"/>
+    <w:lsdException w:name="toc 8" w:semiHidden="1" w:uiPriority="39" w:unhideWhenUsed="1"/>
+    <w:lsdException w:name="toc 9" w:semiHidden="1" w:uiPriority="39" w:unhideWhenUsed="1"/>
+    <w:lsdException w:name="Normal Indent" w:semiHidden="1" w:unhideWhenUsed="1"/>
+    <w:lsdException w:name="footnote text" w:semiHidden="1" w:unhideWhenUsed="1"/>
+    <w:lsdException w:name="annotation text" w:semiHidden="1" w:unhideWhenUsed="1"/>
+    <w:lsdException w:name="header" w:semiHidden="1" w:unhideWhenUsed="1"/>
+    <w:lsdException w:name="footer" w:semiHidden="1" w:unhideWhenUsed="1"/>
+    <w:lsdException w:name="index heading" w:semiHidden="1" w:unhideWhenUsed="1"/>
+    <w:lsdException w:name="caption" w:semiHidden="1" w:uiPriority="35" w:unhideWhenUsed="1" w:qFormat="1"/>
+    <w:lsdException w:name="table of figures" w:semiHidden="1" w:unhideWhenUsed="1"/>
+    <w:lsdException w:name="envelope address" w:semiHidden="1" w:unhideWhenUsed="1"/>
+    <w:lsdException w:name="envelope return" w:semiHidden="1" w:unhideWhenUsed="1"/>
+    <w:lsdException w:name="footnote reference" w:semiHidden="1" w:unhideWhenUsed="1"/>
+    <w:lsdException w:name="annotation reference" w:semiHidden="1" w:unhideWhenUsed="1"/>
+    <w:lsdException w:name="line number" w:semiHidden="1" w:unhideWhenUsed="1"/>
+    <w:lsdException w:name="page number" w:semiHidden="1" w:unhideWhenUsed="1"/>
+    <w:lsdException w:name="endnote reference" w:semiHidden="1" w:unhideWhenUsed="1"/>
+    <w:lsdException w:name="endnote text" w:semiHidden="1" w:unhideWhenUsed="1"/>
+    <w:lsdException w:name="table of authorities" w:semiHidden="1" w:unhideWhenUsed="1"/>
+    <w:lsdException w:name="macro" w:semiHidden="1" w:unhideWhenUsed="1"/>
+    <w:lsdException w:name="toa heading" w:semiHidden="1" w:unhideWhenUsed="1"/>
+    <w:lsdException w:name="List" w:semiHidden="1" w:unhideWhenUsed="1"/>
+    <w:lsdException w:name="List Bullet" w:semiHidden="1" w:unhideWhenUsed="1"/>
+    <w:lsdException w:name="List Number" w:semiHidden="1" w:unhideWhenUsed="1"/>
+    <w:lsdException w:name="List 2" w:semiHidden="1" w:unhideWhenUsed="1"/>
+    <w:lsdException w:name="List 3" w:semiHidden="1" w:unhideWhenUsed="1"/>
+    <w:lsdException w:name="List 4" w:semiHidden="1" w:unhideWhenUsed="1"/>
+    <w:lsdException w:name="List 5" w:semiHidden="1" w:unhideWhenUsed="1"/>
+    <w:lsdException w:name="List Bullet 2" w:semiHidden="1" w:unhideWhenUsed="1"/>
+    <w:lsdException w:name="List Bullet 3" w:semiHidden="1" w:unhideWhenUsed="1"/>
+    <w:lsdException w:name="List Bullet 4" w:semiHidden="1" w:unhideWhenUsed="1"/>
+    <w:lsdException w:name="List Bullet 5" w:semiHidden="1" w:unhideWhenUsed="1"/>
+    <w:lsdException w:name="List Number 2" w:semiHidden="1" w:unhideWhenUsed="1"/>
+    <w:lsdException w:name="List Number 3" w:semiHidden="1" w:unhideWhenUsed="1"/>
+    <w:lsdException w:name="List Number 4" w:semiHidden="1" w:unhideWhenUsed="1"/>
+    <w:lsdException w:name="List Number 5" w:semiHidden="1" w:unhideWhenUsed="1"/>
+    <w:lsdException w:name="Title" w:uiPriority="10" w:qFormat="1"/>
+    <w:lsdException w:name="Closing" w:semiHidden="1" w:unhideWhenUsed="1"/>
+    <w:lsdException w:name="Signature" w:semiHidden="1" w:unhideWhenUsed="1"/>
+    <w:lsdException w:name="Default Paragraph Font" w:semiHidden="1" w:uiPriority="1" w:unhideWhenUsed="1"/>
+    <w:lsdException w:name="Body Text" w:semiHidden="1" w:unhideWhenUsed="1"/>
+    <w:lsdException w:name="Body Text Indent" w:semiHidden="1" w:unhideWhenUsed="1"/>
+    <w:lsdException w:name="List Continue" w:semiHidden="1" w:unhideWhenUsed="1"/>
+    <w:lsdException w:name="List Continue 2" w:semiHidden="1" w:unhideWhenUsed="1"/>
+    <w:lsdException w:name="List Continue 3" w:semiHidden="1" w:unhideWhenUsed="1"/>
+    <w:lsdException w:name="List Continue 4" w:semiHidden="1" w:unhideWhenUsed="1"/>
+    <w:lsdException w:name="List Continue 5" w:semiHidden="1" w:unhideWhenUsed="1"/>
+    <w:lsdException w:name="Message Header" w:semiHidden="1" w:unhideWhenUsed="1"/>
+    <w:lsdException w:name="Subtitle" w:uiPriority="11" w:qFormat="1"/>
+    <w:lsdException w:name="Salutation" w:semiHidden="1" w:unhideWhenUsed="1"/>
+    <w:lsdException w:name="Date" w:semiHidden="1" w:unhideWhenUsed="1"/>
+    <w:lsdException w:name="Body Text First Indent" w:semiHidden="1" w:unhideWhenUsed="1"/>
+    <w:lsdException w:name="Body Text First Indent 2" w:semiHidden="1" w:unhideWhenUsed="1"/>
+    <w:lsdException w:name="Note Heading" w:semiHidden="1" w:unhideWhenUsed="1"/>
+    <w:lsdException w:name="Body Text 2" w:semiHidden="1" w:unhideWhenUsed="1"/>
+    <w:lsdException w:name="Body Text 3" w:semiHidden="1" w:unhideWhenUsed="1"/>
+    <w:lsdException w:name="Body Text Indent 2" w:semiHidden="1" w:unhideWhenUsed="1"/>
+    <w:lsdException w:name="Body Text Indent 3" w:semiHidden="1" w:unhideWhenUsed="1"/>
+    <w:lsdException w:name="Block Text" w:semiHidden="1" w:unhideWhenUsed="1"/>
+    <w:lsdException w:name="Hyperlink" w:semiHidden="1" w:unhideWhenUsed="1"/>
+    <w:lsdException w:name="FollowedHyperlink" w:semiHidden="1" w:unhideWhenUsed="1"/>
+    <w:lsdException w:name="Strong" w:uiPriority="22" w:qFormat="1"/>
+    <w:lsdException w:name="Emphasis" w:uiPriority="20" w:qFormat="1"/>
+    <w:lsdException w:name="Document Map" w:semiHidden="1" w:unhideWhenUsed="1"/>
+    <w:lsdException w:name="Plain Text" w:semiHidden="1" w:unhideWhenUsed="1"/>
+    <w:lsdException w:name="E-mail Signature" w:semiHidden="1" w:unhideWhenUsed="1"/>
+    <w:lsdException w:name="HTML Top of Form" w:semiHidden="1" w:unhideWhenUsed="1"/>
+    <w:lsdException w:name="HTML Bottom of Form" w:semiHidden="1" w:unhideWhenUsed="1"/>
+    <w:lsdException w:name="Normal (Web)" w:semiHidden="1" w:unhideWhenUsed="1"/>
+    <w:lsdException w:name="HTML Acronym" w:semiHidden="1" w:unhideWhenUsed="1"/>
+    <w:lsdException w:name="HTML Address" w:semiHidden="1" w:unhideWhenUsed="1"/>
+    <w:lsdException w:name="HTML Cite" w:semiHidden="1" w:unhideWhenUsed="1"/>
+    <w:lsdException w:name="HTML Code" w:semiHidden="1" w:unhideWhenUsed="1"/>
+    <w:lsdException w:name="HTML Definition" w:semiHidden="1" w:unhideWhenUsed="1"/>
+    <w:lsdException w:name="HTML Keyboard" w:semiHidden="1" w:unhideWhenUsed="1"/>
+    <w:lsdException w:name="HTML Preformatted" w:semiHidden="1" w:unhideWhenUsed="1"/>
+    <w:lsdException w:name="HTML Sample" w:semiHidden="1" w:unhideWhenUsed="1"/>
+    <w:lsdException w:name="HTML Typewriter" w:semiHidden="1" w:unhideWhenUsed="1"/>
+    <w:lsdException w:name="HTML Variable" w:semiHidden="1" w:unhideWhenUsed="1"/>
+    <w:lsdException w:name="Normal Table" w:semiHidden="1" w:unhideWhenUsed="1"/>
+    <w:lsdException w:name="annotation subject" w:semiHidden="1" w:unhideWhenUsed="1"/>
+    <w:lsdException w:name="No List" w:semiHidden="1" w:unhideWhenUsed="1"/>
+    <w:lsdException w:name="Outline List 1" w:semiHidden="1" w:unhideWhenUsed="1"/>
+    <w:lsdException w:name="Outline List 2" w:semiHidden="1" w:unhideWhenUsed="1"/>
+    <w:lsdException w:name="Outline List 3" w:semiHidden="1" w:unhideWhenUsed="1"/>
+    <w:lsdException w:name="Table Simple 1" w:semiHidden="1" w:unhideWhenUsed="1"/>
+    <w:lsdException w:name="Table Simple 2" w:semiHidden="1" w:unhideWhenUsed="1"/>
+    <w:lsdException w:name="Table Simple 3" w:semiHidden="1" w:unhideWhenUsed="1"/>
+    <w:lsdException w:name="Table Classic 1" w:semiHidden="1" w:unhideWhenUsed="1"/>
+    <w:lsdException w:name="Table Classic 2" w:semiHidden="1" w:unhideWhenUsed="1"/>
+    <w:lsdException w:name="Table Classic 3" w:semiHidden="1" w:unhideWhenUsed="1"/>
+    <w:lsdException w:name="Table Classic 4" w:semiHidden="1" w:unhideWhenUsed="1"/>
+    <w:lsdException w:name="Table Colorful 1" w:semiHidden="1" w:unhideWhenUsed="1"/>
+    <w:lsdException w:name="Table Colorful 2" w:semiHidden="1" w:unhideWhenUsed="1"/>
+    <w:lsdException w:name="Table Colorful 3" w:semiHidden="1" w:unhideWhenUsed="1"/>
+    <w:lsdException w:name="Table Columns 1" w:semiHidden="1" w:unhideWhenUsed="1"/>
+    <w:lsdException w:name="Table Columns 2" w:semiHidden="1" w:unhideWhenUsed="1"/>
+    <w:lsdException w:name="Table Columns 3" w:semiHidden="1" w:unhideWhenUsed="1"/>
+    <w:lsdException w:name="Table Columns 4" w:semiHidden="1" w:unhideWhenUsed="1"/>
+    <w:lsdException w:name="Table Columns 5" w:semiHidden="1" w:unhideWhenUsed="1"/>
+    <w:lsdException w:name="Table Grid 1" w:semiHidden="1" w:unhideWhenUsed="1"/>
+    <w:lsdException w:name="Table Grid 2" w:semiHidden="1" w:unhideWhenUsed="1"/>
+    <w:lsdException w:name="Table Grid 3" w:semiHidden="1" w:unhideWhenUsed="1"/>
+    <w:lsdException w:name="Table Grid 4" w:semiHidden="1" w:unhideWhenUsed="1"/>
+    <w:lsdException w:name="Table Grid 5" w:semiHidden="1" w:unhideWhenUsed="1"/>
+    <w:lsdException w:name="Table Grid 6" w:semiHidden="1" w:unhideWhenUsed="1"/>
+    <w:lsdException w:name="Table Grid 7" w:semiHidden="1" w:unhideWhenUsed="1"/>
+    <w:lsdException w:name="Table Grid 8" w:semiHidden="1" w:unhideWhenUsed="1"/>
+    <w:lsdException w:name="Table List 1" w:semiHidden="1" w:unhideWhenUsed="1"/>
+    <w:lsdException w:name="Table List 2" w:semiHidden="1" w:unhideWhenUsed="1"/>
+    <w:lsdException w:name="Table List 3" w:semiHidden="1" w:unhideWhenUsed="1"/>
+    <w:lsdException w:name="Table List 4" w:semiHidden="1" w:unhideWhenUsed="1"/>
+    <w:lsdException w:name="Table List 5" w:semiHidden="1" w:unhideWhenUsed="1"/>
+    <w:lsdException w:name="Table List 6" w:semiHidden="1" w:unhideWhenUsed="1"/>
+    <w:lsdException w:name="Table List 7" w:semiHidden="1" w:unhideWhenUsed="1"/>
+    <w:lsdException w:name="Table List 8" w:semiHidden="1" w:unhideWhenUsed="1"/>
+    <w:lsdException w:name="Table 3D effects 1" w:semiHidden="1" w:unhideWhenUsed="1"/>
+    <w:lsdException w:name="Table 3D effects 2" w:semiHidden="1" w:unhideWhenUsed="1"/>
+    <w:lsdException w:name="Table 3D effects 3" w:semiHidden="1" w:unhideWhenUsed="1"/>
+    <w:lsdException w:name="Table Contemporary" w:semiHidden="1" w:unhideWhenUsed="1"/>
+    <w:lsdException w:name="Table Elegant" w:semiHidden="1" w:unhideWhenUsed="1"/>
+    <w:lsdException w:name="Table Professional" w:semiHidden="1" w:unhideWhenUsed="1"/>
+    <w:lsdException w:name="Table Subtle 1" w:semiHidden="1" w:unhideWhenUsed="1"/>
+    <w:lsdException w:name="Table Subtle 2" w:semiHidden="1" w:unhideWhenUsed="1"/>
+    <w:lsdException w:name="Table Web 1" w:semiHidden="1" w:unhideWhenUsed="1"/>
+    <w:lsdException w:name="Table Web 2" w:semiHidden="1" w:unhideWhenUsed="1"/>
+    <w:lsdException w:name="Table Web 3" w:semiHidden="1" w:unhideWhenUsed="1"/>
+    <w:lsdException w:name="Balloon Text" w:semiHidden="1" w:unhideWhenUsed="1"/>
+    <w:lsdException w:name="Table Grid" w:uiPriority="39"/>
+    <w:lsdException w:name="Table Theme" w:semiHidden="1" w:unhideWhenUsed="1"/>
+    <w:lsdException w:name="Placeholder Text" w:semiHidden="1"/>
+    <w:lsdException w:name="No Spacing" w:uiPriority="1" w:qFormat="1"/>
+    <w:lsdException w:name="Light Shading" w:uiPriority="60"/>
+    <w:lsdException w:name="Light List" w:uiPriority="61"/>
+    <w:lsdException w:name="Light Grid" w:uiPriority="62"/>
+    <w:lsdException w:name="Medium Shading 1" w:uiPriority="63"/>
+    <w:lsdException w:name="Medium Shading 2" w:uiPriority="64"/>
+    <w:lsdException w:name="Medium List 1" w:uiPriority="65"/>
+    <w:lsdException w:name="Medium List 2" w:uiPriority="66"/>
+    <w:lsdException w:name="Medium Grid 1" w:uiPriority="67"/>
+    <w:lsdException w:name="Medium Grid 2" w:uiPriority="68"/>
+    <w:lsdException w:name="Medium Grid 3" w:uiPriority="69"/>
+    <w:lsdException w:name="Dark List" w:uiPriority="70"/>
+    <w:lsdException w:name="Colorful Shading" w:uiPriority="71"/>
+    <w:lsdException w:name="Colorful List" w:uiPriority="72"/>
+    <w:lsdException w:name="Colorful Grid" w:uiPriority="73"/>
+    <w:lsdException w:name="Light Shading Accent 1" w:uiPriority="60"/>
+    <w:lsdException w:name="Light List Accent 1" w:uiPriority="61"/>
+    <w:lsdException w:name="Light Grid Accent 1" w:uiPriority="62"/>
+    <w:lsdException w:name="Medium Shading 1 Accent 1" w:uiPriority="63"/>
+    <w:lsdException w:name="Medium Shading 2 Accent 1" w:uiPriority="64"/>
+    <w:lsdException w:name="Medium List 1 Accent 1" w:uiPriority="65"/>
+    <w:lsdException w:name="Revision" w:semiHidden="1"/>
+    <w:lsdException w:name="List Paragraph" w:uiPriority="34" w:qFormat="1"/>
+    <w:lsdException w:name="Quote" w:uiPriority="29" w:qFormat="1"/>
+    <w:lsdException w:name="Intense Quote" w:uiPriority="30" w:qFormat="1"/>
+    <w:lsdException w:name="Medium List 2 Accent 1" w:uiPriority="66"/>
+    <w:lsdException w:name="Medium Grid 1 Accent 1" w:uiPriority="67"/>
+    <w:lsdException w:name="Medium Grid 2 Accent 1" w:uiPriority="68"/>
+    <w:lsdException w:name="Medium Grid 3 Accent 1" w:uiPriority="69"/>
+    <w:lsdException w:name="Dark List Accent 1" w:uiPriority="70"/>
+    <w:lsdException w:name="Colorful Shading Accent 1" w:uiPriority="71"/>
+    <w:lsdException w:name="Colorful List Accent 1" w:uiPriority="72"/>
+    <w:lsdException w:name="Colorful Grid Accent 1" w:uiPriority="73"/>
+    <w:lsdException w:name="Light Shading Accent 2" w:uiPriority="60"/>
+    <w:lsdException w:name="Light List Accent 2" w:uiPriority="61"/>
+    <w:lsdException w:name="Light Grid Accent 2" w:uiPriority="62"/>
+    <w:lsdException w:name="Medium Shading 1 Accent 2" w:uiPriority="63"/>
+    <w:lsdException w:name="Medium Shading 2 Accent 2" w:uiPriority="64"/>
+    <w:lsdException w:name="Medium List 1 Accent 2" w:uiPriority="65"/>
+    <w:lsdException w:name="Medium List 2 Accent 2" w:uiPriority="66"/>
+    <w:lsdException w:name="Medium Grid 1 Accent 2" w:uiPriority="67"/>
+    <w:lsdException w:name="Medium Grid 2 Accent 2" w:uiPriority="68"/>
+    <w:lsdException w:name="Medium Grid 3 Accent 2" w:uiPriority="69"/>
+    <w:lsdException w:name="Dark List Accent 2" w:uiPriority="70"/>
+    <w:lsdException w:name="Colorful Shading Accent 2" w:uiPriority="71"/>
+    <w:lsdException w:name="Colorful List Accent 2" w:uiPriority="72"/>
+    <w:lsdException w:name="Colorful Grid Accent 2" w:uiPriority="73"/>
+    <w:lsdException w:name="Light Shading Accent 3" w:uiPriority="60"/>
+    <w:lsdException w:name="Light List Accent 3" w:uiPriority="61"/>
+    <w:lsdException w:name="Light Grid Accent 3" w:uiPriority="62"/>
+    <w:lsdException w:name="Medium Shading 1 Accent 3" w:uiPriority="63"/>
+    <w:lsdException w:name="Medium Shading 2 Accent 3" w:uiPriority="64"/>
+    <w:lsdException w:name="Medium List 1 Accent 3" w:uiPriority="65"/>
+    <w:lsdException w:name="Medium List 2 Accent 3" w:uiPriority="66"/>
+    <w:lsdException w:name="Medium Grid 1 Accent 3" w:uiPriority="67"/>
+    <w:lsdException w:name="Medium Grid 2 Accent 3" w:uiPriority="68"/>
+    <w:lsdException w:name="Medium Grid 3 Accent 3" w:uiPriority="69"/>
+    <w:lsdException w:name="Dark List Accent 3" w:uiPriority="70"/>
+    <w:lsdException w:name="Colorful Shading Accent 3" w:uiPriority="71"/>
+    <w:lsdException w:name="Colorful List Accent 3" w:uiPriority="72"/>
+    <w:lsdException w:name="Colorful Grid Accent 3" w:uiPriority="73"/>
+    <w:lsdException w:name="Light Shading Accent 4" w:uiPriority="60"/>
+    <w:lsdException w:name="Light List Accent 4" w:uiPriority="61"/>
+    <w:lsdException w:name="Light Grid Accent 4" w:uiPriority="62"/>
+    <w:lsdException w:name="Medium Shading 1 Accent 4" w:uiPriority="63"/>
+    <w:lsdException w:name="Medium Shading 2 Accent 4" w:uiPriority="64"/>
+    <w:lsdException w:name="Medium List 1 Accent 4" w:uiPriority="65"/>
+    <w:lsdException w:name="Medium List 2 Accent 4" w:uiPriority="66"/>
+    <w:lsdException w:name="Medium Grid 1 Accent 4" w:uiPriority="67"/>
+    <w:lsdException w:name="Medium Grid 2 Accent 4" w:uiPriority="68"/>
+    <w:lsdException w:name="Medium Grid 3 Accent 4" w:uiPriority="69"/>
+    <w:lsdException w:name="Dark List Accent 4" w:uiPriority="70"/>
+    <w:lsdException w:name="Colorful Shading Accent 4" w:uiPriority="71"/>
+    <w:lsdException w:name="Colorful List Accent 4" w:uiPriority="72"/>
+    <w:lsdException w:name="Colorful Grid Accent 4" w:uiPriority="73"/>
+    <w:lsdException w:name="Light Shading Accent 5" w:uiPriority="60"/>
+    <w:lsdException w:name="Light List Accent 5" w:uiPriority="61"/>
+    <w:lsdException w:name="Light Grid Accent 5" w:uiPriority="62"/>
+    <w:lsdException w:name="Medium Shading 1 Accent 5" w:uiPriority="63"/>
+    <w:lsdException w:name="Medium Shading 2 Accent 5" w:uiPriority="64"/>
+    <w:lsdException w:name="Medium List 1 Accent 5" w:uiPriority="65"/>
+    <w:lsdException w:name="Medium List 2 Accent 5" w:uiPriority="66"/>
+    <w:lsdException w:name="Medium Grid 1 Accent 5" w:uiPriority="67"/>
+    <w:lsdException w:name="Medium Grid 2 Accent 5" w:uiPriority="68"/>
+    <w:lsdException w:name="Medium Grid 3 Accent 5" w:uiPriority="69"/>
+    <w:lsdException w:name="Dark List Accent 5" w:uiPriority="70"/>
+    <w:lsdException w:name="Colorful Shading Accent 5" w:uiPriority="71"/>
+    <w:lsdException w:name="Colorful List Accent 5" w:uiPriority="72"/>
+    <w:lsdException w:name="Colorful Grid Accent 5" w:uiPriority="73"/>
+    <w:lsdException w:name="Light Shading Accent 6" w:uiPriority="60"/>
+    <w:lsdException w:name="Light List Accent 6" w:uiPriority="61"/>
+    <w:lsdException w:name="Light Grid Accent 6" w:uiPriority="62"/>
+    <w:lsdException w:name="Medium Shading 1 Accent 6" w:uiPriority="63"/>
+    <w:lsdException w:name="Medium Shading 2 Accent 6" w:uiPriority="64"/>
+    <w:lsdException w:name="Medium List 1 Accent 6" w:uiPriority="65"/>
+    <w:lsdException w:name="Medium List 2 Accent 6" w:uiPriority="66"/>
+    <w:lsdException w:name="Medium Grid 1 Accent 6" w:uiPriority="67"/>
+    <w:lsdException w:name="Medium Grid 2 Accent 6" w:uiPriority="68"/>
+    <w:lsdException w:name="Medium Grid 3 Accent 6" w:uiPriority="69"/>
+    <w:lsdException w:name="Dark List Accent 6" w:uiPriority="70"/>
+    <w:lsdException w:name="Colorful Shading Accent 6" w:uiPriority="71"/>
+    <w:lsdException w:name="Colorful List Accent 6" w:uiPriority="72"/>
+    <w:lsdException w:name="Colorful Grid Accent 6" w:uiPriority="73"/>
+    <w:lsdException w:name="Subtle Emphasis" w:uiPriority="19" w:qFormat="1"/>
+    <w:lsdException w:name="Intense Emphasis" w:uiPriority="21" w:qFormat="1"/>
+    <w:lsdException w:name="Subtle Reference" w:uiPriority="31" w:qFormat="1"/>
+    <w:lsdException w:name="Intense Reference" w:uiPriority="32" w:qFormat="1"/>
+    <w:lsdException w:name="Book Title" w:uiPriority="33" w:qFormat="1"/>
+    <w:lsdException w:name="Bibliography" w:semiHidden="1" w:uiPriority="37" w:unhideWhenUsed="1"/>
+    <w:lsdException w:name="TOC Heading" w:semiHidden="1" w:uiPriority="39" w:unhideWhenUsed="1" w:qFormat="1"/>
+    <w:lsdException w:name="Plain Table 1" w:uiPriority="41"/>
+    <w:lsdException w:name="Plain Table 2" w:uiPriority="42"/>
+    <w:lsdException w:name="Plain Table 3" w:uiPriority="43"/>
+    <w:lsdException w:name="Plain Table 4" w:uiPriority="44"/>
+    <w:lsdException w:name="Plain Table 5" w:uiPriority="45"/>
+    <w:lsdException w:name="Grid Table Light" w:uiPriority="40"/>
+    <w:lsdException w:name="Grid Table 1 Light" w:uiPriority="46"/>
+    <w:lsdException w:name="Grid Table 2" w:uiPriority="47"/>
+    <w:lsdException w:name="Grid Table 3" w:uiPriority="48"/>
+    <w:lsdException w:name="Grid Table 4" w:uiPriority="49"/>
+    <w:lsdException w:name="Grid Table 5 Dark" w:uiPriority="50"/>
+    <w:lsdException w:name="Grid Table 6 Colorful" w:uiPriority="51"/>
+    <w:lsdException w:name="Grid Table 7 Colorful" w:uiPriority="52"/>
+    <w:lsdException w:name="Grid Table 1 Light Accent 1" w:uiPriority="46"/>
+    <w:lsdException w:name="Grid Table 2 Accent 1" w:uiPriority="47"/>
+    <w:lsdException w:name="Grid Table 3 Accent 1" w:uiPriority="48"/>
+    <w:lsdException w:name="Grid Table 4 Accent 1" w:uiPriority="49"/>
+    <w:lsdException w:name="Grid Table 5 Dark Accent 1" w:uiPriority="50"/>
+    <w:lsdException w:name="Grid Table 6 Colorful Accent 1" w:uiPriority="51"/>
+    <w:lsdException w:name="Grid Table 7 Colorful Accent 1" w:uiPriority="52"/>
+    <w:lsdException w:name="Grid Table 1 Light Accent 2" w:uiPriority="46"/>
+    <w:lsdException w:name="Grid Table 2 Accent 2" w:uiPriority="47"/>
+    <w:lsdException w:name="Grid Table 3 Accent 2" w:uiPriority="48"/>
+    <w:lsdException w:name="Grid Table 4 Accent 2" w:uiPriority="49"/>
+    <w:lsdException w:name="Grid Table 5 Dark Accent 2" w:uiPriority="50"/>
+    <w:lsdException w:name="Grid Table 6 Colorful Accent 2" w:uiPriority="51"/>
+    <w:lsdException w:name="Grid Table 7 Colorful Accent 2" w:uiPriority="52"/>
+    <w:lsdException w:name="Grid Table 1 Light Accent 3" w:uiPriority="46"/>
+    <w:lsdException w:name="Grid Table 2 Accent 3" w:uiPriority="47"/>
+    <w:lsdException w:name="Grid Table 3 Accent 3" w:uiPriority="48"/>
+    <w:lsdException w:name="Grid Table 4 Accent 3" w:uiPriority="49"/>
+    <w:lsdException w:name="Grid Table 5 Dark Accent 3" w:uiPriority="50"/>
+    <w:lsdException w:name="Grid Table 6 Colorful Accent 3" w:uiPriority="51"/>
+    <w:lsdException w:name="Grid Table 7 Colorful Accent 3" w:uiPriority="52"/>
+    <w:lsdException w:name="Grid Table 1 Light Accent 4" w:uiPriority="46"/>
+    <w:lsdException w:name="Grid Table 2 Accent 4" w:uiPriority="47"/>
+    <w:lsdException w:name="Grid Table 3 Accent 4" w:uiPriority="48"/>
+    <w:lsdException w:name="Grid Table 4 Accent 4" w:uiPriority="49"/>
+    <w:lsdException w:name="Grid Table 5 Dark Accent 4" w:uiPriority="50"/>
+    <w:lsdException w:name="Grid Table 6 Colorful Accent 4" w:uiPriority="51"/>
+    <w:lsdException w:name="Grid Table 7 Colorful Accent 4" w:uiPriority="52"/>
+    <w:lsdException w:name="Grid Table 1 Light Accent 5" w:uiPriority="46"/>
+    <w:lsdException w:name="Grid Table 2 Accent 5" w:uiPriority="47"/>
+    <w:lsdException w:name="Grid Table 3 Accent 5" w:uiPriority="48"/>
+    <w:lsdException w:name="Grid Table 4 Accent 5" w:uiPriority="49"/>
+    <w:lsdException w:name="Grid Table 5 Dark Accent 5" w:uiPriority="50"/>
+    <w:lsdException w:name="Grid Table 6 Colorful Accent 5" w:uiPriority="51"/>
+    <w:lsdException w:name="Grid Table 7 Colorful Accent 5" w:uiPriority="52"/>
+    <w:lsdException w:name="Grid Table 1 Light Accent 6" w:uiPriority="46"/>
+    <w:lsdException w:name="Grid Table 2 Accent 6" w:uiPriority="47"/>
+    <w:lsdException w:name="Grid Table 3 Accent 6" w:uiPriority="48"/>
+    <w:lsdException w:name="Grid Table 4 Accent 6" w:uiPriority="49"/>
+    <w:lsdException w:name="Grid Table 5 Dark Accent 6" w:uiPriority="50"/>
+    <w:lsdException w:name="Grid Table 6 Colorful Accent 6" w:uiPriority="51"/>
+    <w:lsdException w:name="Grid Table 7 Colorful Accent 6" w:uiPriority="52"/>
+    <w:lsdException w:name="List Table 1 Light" w:uiPriority="46"/>
+    <w:lsdException w:name="List Table 2" w:uiPriority="47"/>
+    <w:lsdException w:name="List Table 3" w:uiPriority="48"/>
+    <w:lsdException w:name="List Table 4" w:uiPriority="49"/>
+    <w:lsdException w:name="List Table 5 Dark" w:uiPriority="50"/>
+    <w:lsdException w:name="List Table 6 Colorful" w:uiPriority="51"/>
+    <w:lsdException w:name="List Table 7 Colorful" w:uiPriority="52"/>
+    <w:lsdException w:name="List Table 1 Light Accent 1" w:uiPriority="46"/>
+    <w:lsdException w:name="List Table 2 Accent 1" w:uiPriority="47"/>
+    <w:lsdException w:name="List Table 3 Accent 1" w:uiPriority="48"/>
+    <w:lsdException w:name="List Table 4 Accent 1" w:uiPriority="49"/>
+    <w:lsdException w:name="List Table 5 Dark Accent 1" w:uiPriority="50"/>
+    <w:lsdException w:name="List Table 6 Colorful Accent 1" w:uiPriority="51"/>
+    <w:lsdException w:name="List Table 7 Colorful Accent 1" w:uiPriority="52"/>
+    <w:lsdException w:name="List Table 1 Light Accent 2" w:uiPriority="46"/>
+    <w:lsdException w:name="List Table 2 Accent 2" w:uiPriority="47"/>
+    <w:lsdException w:name="List Table 3 Accent 2" w:uiPriority="48"/>
+    <w:lsdException w:name="List Table 4 Accent 2" w:uiPriority="49"/>
+    <w:lsdException w:name="List Table 5 Dark Accent 2" w:uiPriority="50"/>
+    <w:lsdException w:name="List Table 6 Colorful Accent 2" w:uiPriority="51"/>
+    <w:lsdException w:name="List Table 7 Colorful Accent 2" w:uiPriority="52"/>
+    <w:lsdException w:name="List Table 1 Light Accent 3" w:uiPriority="46"/>
+    <w:lsdException w:name="List Table 2 Accent 3" w:uiPriority="47"/>
+    <w:lsdException w:name="List Table 3 Accent 3" w:uiPriority="48"/>
+    <w:lsdException w:name="List Table 4 Accent 3" w:uiPriority="49"/>
+    <w:lsdException w:name="List Table 5 Dark Accent 3" w:uiPriority="50"/>
+    <w:lsdException w:name="List Table 6 Colorful Accent 3" w:uiPriority="51"/>
+    <w:lsdException w:name="List Table 7 Colorful Accent 3" w:uiPriority="52"/>
+    <w:lsdException w:name="List Table 1 Light Accent 4" w:uiPriority="46"/>
+    <w:lsdException w:name="List Table 2 Accent 4" w:uiPriority="47"/>
+    <w:lsdException w:name="List Table 3 Accent 4" w:uiPriority="48"/>
+    <w:lsdException w:name="List Table 4 Accent 4" w:uiPriority="49"/>
+    <w:lsdException w:name="List Table 5 Dark Accent 4" w:uiPriority="50"/>
+    <w:lsdException w:name="List Table 6 Colorful Accent 4" w:uiPriority="51"/>
+    <w:lsdException w:name="List Table 7 Colorful Accent 4" w:uiPriority="52"/>
+    <w:lsdException w:name="List Table 1 Light Accent 5" w:uiPriority="46"/>
+    <w:lsdException w:name="List Table 2 Accent 5" w:uiPriority="47"/>
+    <w:lsdException w:name="List Table 3 Accent 5" w:uiPriority="48"/>
+    <w:lsdException w:name="List Table 4 Accent 5" w:uiPriority="49"/>
+    <w:lsdException w:name="List Table 5 Dark Accent 5" w:uiPriority="50"/>
+    <w:lsdException w:name="List Table 6 Colorful Accent 5" w:uiPriority="51"/>
+    <w:lsdException w:name="List Table 7 Colorful Accent 5" w:uiPriority="52"/>
+    <w:lsdException w:name="List Table 1 Light Accent 6" w:uiPriority="46"/>
+    <w:lsdException w:name="List Table 2 Accent 6" w:uiPriority="47"/>
+    <w:lsdException w:name="List Table 3 Accent 6" w:uiPriority="48"/>
+    <w:lsdException w:name="List Table 4 Accent 6" w:uiPriority="49"/>
+    <w:lsdException w:name="List Table 5 Dark Accent 6" w:uiPriority="50"/>
+    <w:lsdException w:name="List Table 6 Colorful Accent 6" w:uiPriority="51"/>
+    <w:lsdException w:name="List Table 7 Colorful Accent 6" w:uiPriority="52"/>
   </w:latentStyles>
-  <w:style w:type="paragraph" w:default="1" w:styleId="Norml">
+  <w:style w:type="paragraph" w:default="1" w:styleId="Normal">
     <w:name w:val="Normal"/>
     <w:qFormat/>
     <w:rsid w:val="00DE5AAE"/>
   </w:style>
-  <w:style w:type="paragraph" w:styleId="Cmsor1">
+  <w:style w:type="paragraph" w:styleId="Heading1">
     <w:name w:val="heading 1"/>
-    <w:basedOn w:val="Norml"/>
-    <w:next w:val="Norml"/>
-    <w:link w:val="Cmsor1Char"/>
+    <w:basedOn w:val="Normal"/>
+    <w:next w:val="Normal"/>
+    <w:link w:val="Heading1Char"/>
     <w:uiPriority w:val="9"/>
     <w:qFormat/>
     <w:rsid w:val="00E6727D"/>
@@ -3547,11 +3181,11 @@
       <w:szCs w:val="32"/>
     </w:rPr>
   </w:style>
-  <w:style w:type="paragraph" w:styleId="Cmsor2">
+  <w:style w:type="paragraph" w:styleId="Heading2">
     <w:name w:val="heading 2"/>
-    <w:basedOn w:val="Norml"/>
-    <w:next w:val="Norml"/>
-    <w:link w:val="Cmsor2Char"/>
+    <w:basedOn w:val="Normal"/>
+    <w:next w:val="Normal"/>
+    <w:link w:val="Heading2Char"/>
     <w:uiPriority w:val="9"/>
     <w:unhideWhenUsed/>
     <w:qFormat/>
@@ -3569,18 +3203,17 @@
       <w:szCs w:val="26"/>
     </w:rPr>
   </w:style>
-  <w:style w:type="character" w:default="1" w:styleId="Bekezdsalapbettpusa">
+  <w:style w:type="character" w:default="1" w:styleId="DefaultParagraphFont">
     <w:name w:val="Default Paragraph Font"/>
     <w:uiPriority w:val="1"/>
     <w:semiHidden/>
     <w:unhideWhenUsed/>
   </w:style>
-  <w:style w:type="table" w:default="1" w:styleId="Normltblzat">
+  <w:style w:type="table" w:default="1" w:styleId="TableNormal">
     <w:name w:val="Normal Table"/>
     <w:uiPriority w:val="99"/>
     <w:semiHidden/>
     <w:unhideWhenUsed/>
-    <w:qFormat/>
     <w:tblPr>
       <w:tblInd w:w="0" w:type="dxa"/>
       <w:tblCellMar>
@@ -3591,16 +3224,16 @@
       </w:tblCellMar>
     </w:tblPr>
   </w:style>
-  <w:style w:type="numbering" w:default="1" w:styleId="Nemlista">
+  <w:style w:type="numbering" w:default="1" w:styleId="NoList">
     <w:name w:val="No List"/>
     <w:uiPriority w:val="99"/>
     <w:semiHidden/>
     <w:unhideWhenUsed/>
   </w:style>
-  <w:style w:type="paragraph" w:styleId="lfej">
+  <w:style w:type="paragraph" w:styleId="Header">
     <w:name w:val="header"/>
-    <w:basedOn w:val="Norml"/>
-    <w:link w:val="lfejChar"/>
+    <w:basedOn w:val="Normal"/>
+    <w:link w:val="HeaderChar"/>
     <w:uiPriority w:val="99"/>
     <w:unhideWhenUsed/>
     <w:rsid w:val="00F97317"/>
@@ -3612,17 +3245,17 @@
       <w:spacing w:after="0" w:line="240" w:lineRule="auto"/>
     </w:pPr>
   </w:style>
-  <w:style w:type="character" w:customStyle="1" w:styleId="lfejChar">
-    <w:name w:val="Élőfej Char"/>
-    <w:basedOn w:val="Bekezdsalapbettpusa"/>
-    <w:link w:val="lfej"/>
+  <w:style w:type="character" w:customStyle="1" w:styleId="HeaderChar">
+    <w:name w:val="Header Char"/>
+    <w:basedOn w:val="DefaultParagraphFont"/>
+    <w:link w:val="Header"/>
     <w:uiPriority w:val="99"/>
     <w:rsid w:val="00F97317"/>
   </w:style>
-  <w:style w:type="paragraph" w:styleId="llb">
+  <w:style w:type="paragraph" w:styleId="Footer">
     <w:name w:val="footer"/>
-    <w:basedOn w:val="Norml"/>
-    <w:link w:val="llbChar"/>
+    <w:basedOn w:val="Normal"/>
+    <w:link w:val="FooterChar"/>
     <w:uiPriority w:val="99"/>
     <w:unhideWhenUsed/>
     <w:rsid w:val="00F97317"/>
@@ -3634,18 +3267,18 @@
       <w:spacing w:after="0" w:line="240" w:lineRule="auto"/>
     </w:pPr>
   </w:style>
-  <w:style w:type="character" w:customStyle="1" w:styleId="llbChar">
-    <w:name w:val="Élőláb Char"/>
-    <w:basedOn w:val="Bekezdsalapbettpusa"/>
-    <w:link w:val="llb"/>
+  <w:style w:type="character" w:customStyle="1" w:styleId="FooterChar">
+    <w:name w:val="Footer Char"/>
+    <w:basedOn w:val="DefaultParagraphFont"/>
+    <w:link w:val="Footer"/>
     <w:uiPriority w:val="99"/>
     <w:rsid w:val="00F97317"/>
   </w:style>
-  <w:style w:type="paragraph" w:styleId="Cm">
+  <w:style w:type="paragraph" w:styleId="Title">
     <w:name w:val="Title"/>
-    <w:basedOn w:val="Norml"/>
-    <w:next w:val="Norml"/>
-    <w:link w:val="CmChar"/>
+    <w:basedOn w:val="Normal"/>
+    <w:next w:val="Normal"/>
+    <w:link w:val="TitleChar"/>
     <w:uiPriority w:val="10"/>
     <w:qFormat/>
     <w:rsid w:val="00F97317"/>
@@ -3661,10 +3294,10 @@
       <w:szCs w:val="56"/>
     </w:rPr>
   </w:style>
-  <w:style w:type="character" w:customStyle="1" w:styleId="CmChar">
-    <w:name w:val="Cím Char"/>
-    <w:basedOn w:val="Bekezdsalapbettpusa"/>
-    <w:link w:val="Cm"/>
+  <w:style w:type="character" w:customStyle="1" w:styleId="TitleChar">
+    <w:name w:val="Title Char"/>
+    <w:basedOn w:val="DefaultParagraphFont"/>
+    <w:link w:val="Title"/>
     <w:uiPriority w:val="10"/>
     <w:rsid w:val="00F97317"/>
     <w:rPr>
@@ -3675,11 +3308,11 @@
       <w:szCs w:val="56"/>
     </w:rPr>
   </w:style>
-  <w:style w:type="paragraph" w:styleId="Alcm">
+  <w:style w:type="paragraph" w:styleId="Subtitle">
     <w:name w:val="Subtitle"/>
-    <w:basedOn w:val="Norml"/>
-    <w:next w:val="Norml"/>
-    <w:link w:val="AlcmChar"/>
+    <w:basedOn w:val="Normal"/>
+    <w:next w:val="Normal"/>
+    <w:link w:val="SubtitleChar"/>
     <w:uiPriority w:val="11"/>
     <w:qFormat/>
     <w:rsid w:val="00F97317"/>
@@ -3694,10 +3327,10 @@
       <w:spacing w:val="15"/>
     </w:rPr>
   </w:style>
-  <w:style w:type="character" w:customStyle="1" w:styleId="AlcmChar">
-    <w:name w:val="Alcím Char"/>
-    <w:basedOn w:val="Bekezdsalapbettpusa"/>
-    <w:link w:val="Alcm"/>
+  <w:style w:type="character" w:customStyle="1" w:styleId="SubtitleChar">
+    <w:name w:val="Subtitle Char"/>
+    <w:basedOn w:val="DefaultParagraphFont"/>
+    <w:link w:val="Subtitle"/>
     <w:uiPriority w:val="11"/>
     <w:rsid w:val="00F97317"/>
     <w:rPr>
@@ -3706,10 +3339,10 @@
       <w:spacing w:val="15"/>
     </w:rPr>
   </w:style>
-  <w:style w:type="character" w:customStyle="1" w:styleId="Cmsor1Char">
-    <w:name w:val="Címsor 1 Char"/>
-    <w:basedOn w:val="Bekezdsalapbettpusa"/>
-    <w:link w:val="Cmsor1"/>
+  <w:style w:type="character" w:customStyle="1" w:styleId="Heading1Char">
+    <w:name w:val="Heading 1 Char"/>
+    <w:basedOn w:val="DefaultParagraphFont"/>
+    <w:link w:val="Heading1"/>
     <w:uiPriority w:val="9"/>
     <w:rsid w:val="00E6727D"/>
     <w:rPr>
@@ -3719,16 +3352,15 @@
       <w:szCs w:val="32"/>
     </w:rPr>
   </w:style>
-  <w:style w:type="table" w:styleId="Rcsostblzat">
+  <w:style w:type="table" w:styleId="TableGrid">
     <w:name w:val="Table Grid"/>
-    <w:basedOn w:val="Normltblzat"/>
+    <w:basedOn w:val="TableNormal"/>
     <w:uiPriority w:val="39"/>
     <w:rsid w:val="00F97317"/>
     <w:pPr>
       <w:spacing w:after="0" w:line="240" w:lineRule="auto"/>
     </w:pPr>
     <w:tblPr>
-      <w:tblInd w:w="0" w:type="dxa"/>
       <w:tblBorders>
         <w:top w:val="single" w:sz="4" w:space="0" w:color="auto"/>
         <w:left w:val="single" w:sz="4" w:space="0" w:color="auto"/>
@@ -3737,17 +3369,11 @@
         <w:insideH w:val="single" w:sz="4" w:space="0" w:color="auto"/>
         <w:insideV w:val="single" w:sz="4" w:space="0" w:color="auto"/>
       </w:tblBorders>
-      <w:tblCellMar>
-        <w:top w:w="0" w:type="dxa"/>
-        <w:left w:w="108" w:type="dxa"/>
-        <w:bottom w:w="0" w:type="dxa"/>
-        <w:right w:w="108" w:type="dxa"/>
-      </w:tblCellMar>
     </w:tblPr>
   </w:style>
-  <w:style w:type="paragraph" w:styleId="Listaszerbekezds">
+  <w:style w:type="paragraph" w:styleId="ListParagraph">
     <w:name w:val="List Paragraph"/>
-    <w:basedOn w:val="Norml"/>
+    <w:basedOn w:val="Normal"/>
     <w:uiPriority w:val="34"/>
     <w:qFormat/>
     <w:rsid w:val="00E6727D"/>
@@ -3756,7 +3382,7 @@
       <w:contextualSpacing/>
     </w:pPr>
   </w:style>
-  <w:style w:type="paragraph" w:styleId="Nincstrkz">
+  <w:style w:type="paragraph" w:styleId="NoSpacing">
     <w:name w:val="No Spacing"/>
     <w:uiPriority w:val="1"/>
     <w:qFormat/>
@@ -3765,10 +3391,10 @@
       <w:spacing w:after="0" w:line="240" w:lineRule="auto"/>
     </w:pPr>
   </w:style>
-  <w:style w:type="character" w:customStyle="1" w:styleId="Cmsor2Char">
-    <w:name w:val="Címsor 2 Char"/>
-    <w:basedOn w:val="Bekezdsalapbettpusa"/>
-    <w:link w:val="Cmsor2"/>
+  <w:style w:type="character" w:customStyle="1" w:styleId="Heading2Char">
+    <w:name w:val="Heading 2 Char"/>
+    <w:basedOn w:val="DefaultParagraphFont"/>
+    <w:link w:val="Heading2"/>
     <w:uiPriority w:val="9"/>
     <w:rsid w:val="00E6727D"/>
     <w:rPr>
@@ -3778,9 +3404,9 @@
       <w:szCs w:val="26"/>
     </w:rPr>
   </w:style>
-  <w:style w:type="character" w:styleId="Hiperhivatkozs">
+  <w:style w:type="character" w:styleId="Hyperlink">
     <w:name w:val="Hyperlink"/>
-    <w:basedOn w:val="Bekezdsalapbettpusa"/>
+    <w:basedOn w:val="DefaultParagraphFont"/>
     <w:uiPriority w:val="99"/>
     <w:unhideWhenUsed/>
     <w:rsid w:val="00B7424F"/>
@@ -4047,7 +3673,7 @@
   <a:extraClrSchemeLst/>
   <a:extLst>
     <a:ext uri="{05A4C25C-085E-4340-85A3-A5531E510DB2}">
-      <thm15:themeFamily xmlns:thm15="http://schemas.microsoft.com/office/thememl/2012/main" xmlns="" name="Office Theme" id="{62F939B6-93AF-4DB8-9C6B-D6C7DFDC589F}" vid="{4A3C46E8-61CC-4603-A589-7422A47A8E4A}"/>
+      <thm15:themeFamily xmlns:thm15="http://schemas.microsoft.com/office/thememl/2012/main" name="Office Theme" id="{62F939B6-93AF-4DB8-9C6B-D6C7DFDC589F}" vid="{4A3C46E8-61CC-4603-A589-7422A47A8E4A}"/>
     </a:ext>
   </a:extLst>
 </a:theme>

</xml_diff>

<commit_message>
IF spec 1.1 final
</commit_message>
<xml_diff>
--- a/Docs/Radar unit interface specification.docx
+++ b/Docs/Radar unit interface specification.docx
@@ -39,8 +39,10 @@
           <w:b/>
           <w:lang w:val="en-US"/>
         </w:rPr>
-        <w:t>v1.0</w:t>
+        <w:t>v1.1</w:t>
       </w:r>
+      <w:bookmarkStart w:id="0" w:name="_GoBack"/>
+      <w:bookmarkEnd w:id="0"/>
     </w:p>
     <w:p>
       <w:pPr>
@@ -1202,8 +1204,6 @@
         </w:rPr>
         <w:t>Own</w:t>
       </w:r>
-      <w:bookmarkStart w:id="0" w:name="_GoBack"/>
-      <w:bookmarkEnd w:id="0"/>
       <w:r>
         <w:rPr>
           <w:lang w:val="en-US"/>
@@ -1471,13 +1471,14 @@
     <w:tbl>
       <w:tblPr>
         <w:tblStyle w:val="TableGrid"/>
-        <w:tblW w:w="9067" w:type="dxa"/>
+        <w:tblW w:w="9288" w:type="dxa"/>
         <w:tblLook w:val="04A0" w:firstRow="1" w:lastRow="0" w:firstColumn="1" w:lastColumn="0" w:noHBand="0" w:noVBand="1"/>
       </w:tblPr>
       <w:tblGrid>
-        <w:gridCol w:w="2470"/>
-        <w:gridCol w:w="2201"/>
-        <w:gridCol w:w="4396"/>
+        <w:gridCol w:w="2060"/>
+        <w:gridCol w:w="1643"/>
+        <w:gridCol w:w="1792"/>
+        <w:gridCol w:w="3793"/>
       </w:tblGrid>
       <w:tr>
         <w:trPr>
@@ -1485,7 +1486,7 @@
         </w:trPr>
         <w:tc>
           <w:tcPr>
-            <w:tcW w:w="2470" w:type="dxa"/>
+            <w:tcW w:w="2060" w:type="dxa"/>
             <w:shd w:val="clear" w:color="auto" w:fill="7F7F7F" w:themeFill="text1" w:themeFillTint="80"/>
           </w:tcPr>
           <w:p>
@@ -1506,7 +1507,7 @@
         </w:tc>
         <w:tc>
           <w:tcPr>
-            <w:tcW w:w="2201" w:type="dxa"/>
+            <w:tcW w:w="1643" w:type="dxa"/>
             <w:shd w:val="clear" w:color="auto" w:fill="7F7F7F" w:themeFill="text1" w:themeFillTint="80"/>
           </w:tcPr>
           <w:p>
@@ -1527,7 +1528,7 @@
         </w:tc>
         <w:tc>
           <w:tcPr>
-            <w:tcW w:w="4396" w:type="dxa"/>
+            <w:tcW w:w="1792" w:type="dxa"/>
             <w:shd w:val="clear" w:color="auto" w:fill="7F7F7F" w:themeFill="text1" w:themeFillTint="80"/>
           </w:tcPr>
           <w:p>
@@ -1543,6 +1544,27 @@
                 <w:lang w:val="en-US"/>
               </w:rPr>
               <w:t>Range</w:t>
+            </w:r>
+          </w:p>
+        </w:tc>
+        <w:tc>
+          <w:tcPr>
+            <w:tcW w:w="3793" w:type="dxa"/>
+            <w:shd w:val="clear" w:color="auto" w:fill="7F7F7F" w:themeFill="text1" w:themeFillTint="80"/>
+          </w:tcPr>
+          <w:p>
+            <w:pPr>
+              <w:rPr>
+                <w:color w:val="FFFFFF" w:themeColor="background1"/>
+                <w:lang w:val="en-US"/>
+              </w:rPr>
+            </w:pPr>
+            <w:r>
+              <w:rPr>
+                <w:color w:val="FFFFFF" w:themeColor="background1"/>
+                <w:lang w:val="en-US"/>
+              </w:rPr>
+              <w:t>Description</w:t>
             </w:r>
           </w:p>
         </w:tc>
@@ -1553,7 +1575,7 @@
         </w:trPr>
         <w:tc>
           <w:tcPr>
-            <w:tcW w:w="2470" w:type="dxa"/>
+            <w:tcW w:w="2060" w:type="dxa"/>
           </w:tcPr>
           <w:p>
             <w:pPr>
@@ -1571,7 +1593,7 @@
         </w:tc>
         <w:tc>
           <w:tcPr>
-            <w:tcW w:w="2201" w:type="dxa"/>
+            <w:tcW w:w="1643" w:type="dxa"/>
           </w:tcPr>
           <w:p>
             <w:pPr>
@@ -1589,7 +1611,7 @@
         </w:tc>
         <w:tc>
           <w:tcPr>
-            <w:tcW w:w="4396" w:type="dxa"/>
+            <w:tcW w:w="1792" w:type="dxa"/>
           </w:tcPr>
           <w:p>
             <w:pPr>
@@ -1603,6 +1625,18 @@
               </w:rPr>
               <w:t>Range of Integer</w:t>
             </w:r>
+          </w:p>
+        </w:tc>
+        <w:tc>
+          <w:tcPr>
+            <w:tcW w:w="3793" w:type="dxa"/>
+          </w:tcPr>
+          <w:p>
+            <w:pPr>
+              <w:rPr>
+                <w:lang w:val="en-US"/>
+              </w:rPr>
+            </w:pPr>
           </w:p>
         </w:tc>
       </w:tr>
@@ -1612,7 +1646,7 @@
         </w:trPr>
         <w:tc>
           <w:tcPr>
-            <w:tcW w:w="2470" w:type="dxa"/>
+            <w:tcW w:w="2060" w:type="dxa"/>
           </w:tcPr>
           <w:p>
             <w:pPr>
@@ -1630,7 +1664,7 @@
         </w:tc>
         <w:tc>
           <w:tcPr>
-            <w:tcW w:w="2201" w:type="dxa"/>
+            <w:tcW w:w="1643" w:type="dxa"/>
           </w:tcPr>
           <w:p>
             <w:pPr>
@@ -1648,7 +1682,7 @@
         </w:tc>
         <w:tc>
           <w:tcPr>
-            <w:tcW w:w="4396" w:type="dxa"/>
+            <w:tcW w:w="1792" w:type="dxa"/>
           </w:tcPr>
           <w:p>
             <w:pPr>
@@ -1662,6 +1696,18 @@
               </w:rPr>
               <w:t>Range of Integer</w:t>
             </w:r>
+          </w:p>
+        </w:tc>
+        <w:tc>
+          <w:tcPr>
+            <w:tcW w:w="3793" w:type="dxa"/>
+          </w:tcPr>
+          <w:p>
+            <w:pPr>
+              <w:rPr>
+                <w:lang w:val="en-US"/>
+              </w:rPr>
+            </w:pPr>
           </w:p>
         </w:tc>
       </w:tr>
@@ -1671,7 +1717,7 @@
         </w:trPr>
         <w:tc>
           <w:tcPr>
-            <w:tcW w:w="2470" w:type="dxa"/>
+            <w:tcW w:w="2060" w:type="dxa"/>
           </w:tcPr>
           <w:p>
             <w:pPr>
@@ -1689,7 +1735,7 @@
         </w:tc>
         <w:tc>
           <w:tcPr>
-            <w:tcW w:w="2201" w:type="dxa"/>
+            <w:tcW w:w="1643" w:type="dxa"/>
           </w:tcPr>
           <w:p>
             <w:pPr>
@@ -1707,7 +1753,7 @@
         </w:tc>
         <w:tc>
           <w:tcPr>
-            <w:tcW w:w="4396" w:type="dxa"/>
+            <w:tcW w:w="1792" w:type="dxa"/>
           </w:tcPr>
           <w:p>
             <w:pPr>
@@ -1720,6 +1766,24 @@
                 <w:lang w:val="en-US"/>
               </w:rPr>
               <w:t>-150 to 150</w:t>
+            </w:r>
+          </w:p>
+        </w:tc>
+        <w:tc>
+          <w:tcPr>
+            <w:tcW w:w="3793" w:type="dxa"/>
+          </w:tcPr>
+          <w:p>
+            <w:pPr>
+              <w:rPr>
+                <w:lang w:val="en-US"/>
+              </w:rPr>
+            </w:pPr>
+            <w:r>
+              <w:rPr>
+                <w:lang w:val="en-US"/>
+              </w:rPr>
+              <w:t>Actual speed from wheels (km/h)</w:t>
             </w:r>
           </w:p>
         </w:tc>
@@ -2000,80 +2064,8 @@
         <w:rPr>
           <w:lang w:val="en-US"/>
         </w:rPr>
-        <w:t>1, Human</w:t>
+        <w:t>Provided by the World team.</w:t>
       </w:r>
-    </w:p>
-    <w:p>
-      <w:pPr>
-        <w:rPr>
-          <w:lang w:val="en-US"/>
-        </w:rPr>
-      </w:pPr>
-      <w:r>
-        <w:rPr>
-          <w:lang w:val="en-US"/>
-        </w:rPr>
-        <w:t>2, Car</w:t>
-      </w:r>
-    </w:p>
-    <w:p>
-      <w:pPr>
-        <w:rPr>
-          <w:lang w:val="en-US"/>
-        </w:rPr>
-      </w:pPr>
-      <w:r>
-        <w:rPr>
-          <w:lang w:val="en-US"/>
-        </w:rPr>
-        <w:t>3, Table</w:t>
-      </w:r>
-    </w:p>
-    <w:p>
-      <w:pPr>
-        <w:rPr>
-          <w:lang w:val="en-US"/>
-        </w:rPr>
-      </w:pPr>
-      <w:r>
-        <w:rPr>
-          <w:lang w:val="en-US"/>
-        </w:rPr>
-        <w:t xml:space="preserve">4, </w:t>
-      </w:r>
-      <w:r>
-        <w:rPr>
-          <w:lang w:val="en-US"/>
-        </w:rPr>
-        <w:t>RoadSign</w:t>
-      </w:r>
-    </w:p>
-    <w:p>
-      <w:pPr>
-        <w:rPr>
-          <w:lang w:val="en-US"/>
-        </w:rPr>
-      </w:pPr>
-      <w:r>
-        <w:rPr>
-          <w:lang w:val="en-US"/>
-        </w:rPr>
-        <w:t>…</w:t>
-      </w:r>
-    </w:p>
-    <w:p>
-      <w:pPr>
-        <w:rPr>
-          <w:lang w:val="en-US"/>
-        </w:rPr>
-      </w:pPr>
-    </w:p>
-    <w:p>
-      <w:pPr>
-        <w:rPr>
-          <w:lang w:val="en-US"/>
-        </w:rPr>
-      </w:pPr>
     </w:p>
     <w:sectPr>
       <w:headerReference w:type="default" r:id="rId7"/>

</xml_diff>